<commit_message>
add esqueleto y cambios en el logo
</commit_message>
<xml_diff>
--- a/T1/Domo Systems co/Diseño.docx
+++ b/T1/Domo Systems co/Diseño.docx
@@ -10,11 +10,13 @@
           <w:docPartUnique/>
         </w:docPartObj>
       </w:sdtPr>
+      <w:sdtEndPr/>
       <w:sdtContent>
         <w:p>
           <w:r>
             <w:rPr>
               <w:noProof/>
+              <w:lang w:eastAsia="es-ES"/>
             </w:rPr>
             <mc:AlternateContent>
               <mc:Choice Requires="wpg">
@@ -28,7 +30,7 @@
                       <wp:align>top</wp:align>
                     </wp:positionV>
                     <wp:extent cx="3113670" cy="10058400"/>
-                    <wp:effectExtent l="0" t="0" r="0" b="0"/>
+                    <wp:effectExtent l="0" t="0" r="5080" b="0"/>
                     <wp:wrapNone/>
                     <wp:docPr id="453" name="Grupo 453"/>
                     <wp:cNvGraphicFramePr/>
@@ -45,59 +47,6 @@
                             </a:xfrm>
                           </wpg:grpSpPr>
                           <wps:wsp>
-                            <wps:cNvPr id="459" name="Rectángulo 459" descr="Light vertical"/>
-                            <wps:cNvSpPr>
-                              <a:spLocks noChangeArrowheads="1"/>
-                            </wps:cNvSpPr>
-                            <wps:spPr bwMode="auto">
-                              <a:xfrm>
-                                <a:off x="0" y="0"/>
-                                <a:ext cx="138545" cy="10058400"/>
-                              </a:xfrm>
-                              <a:prstGeom prst="rect">
-                                <a:avLst/>
-                              </a:prstGeom>
-                              <a:pattFill prst="dkVert">
-                                <a:fgClr>
-                                  <a:schemeClr val="accent6">
-                                    <a:lumMod val="60000"/>
-                                    <a:lumOff val="40000"/>
-                                    <a:alpha val="80000"/>
-                                  </a:schemeClr>
-                                </a:fgClr>
-                                <a:bgClr>
-                                  <a:schemeClr val="bg1">
-                                    <a:alpha val="80000"/>
-                                  </a:schemeClr>
-                                </a:bgClr>
-                              </a:pattFill>
-                              <a:extLst>
-                                <a:ext uri="{91240B29-F687-4F45-9708-019B960494DF}">
-                                  <a14:hiddenLine xmlns:a14="http://schemas.microsoft.com/office/drawing/2010/main" w="12700">
-                                    <a:solidFill>
-                                      <a:srgbClr val="FFFFFF"/>
-                                    </a:solidFill>
-                                    <a:miter lim="800000"/>
-                                    <a:headEnd/>
-                                    <a:tailEnd/>
-                                  </a14:hiddenLine>
-                                </a:ext>
-                                <a:ext uri="{AF507438-7753-43E0-B8FC-AC1667EBCBE1}">
-                                  <a14:hiddenEffects xmlns:a14="http://schemas.microsoft.com/office/drawing/2010/main">
-                                    <a:effectLst>
-                                      <a:outerShdw dist="53882" dir="2700000" algn="ctr" rotWithShape="0">
-                                        <a:srgbClr val="D8D8D8"/>
-                                      </a:outerShdw>
-                                    </a:effectLst>
-                                  </a14:hiddenEffects>
-                                </a:ext>
-                              </a:extLst>
-                            </wps:spPr>
-                            <wps:bodyPr rot="0" vert="horz" wrap="square" lIns="91440" tIns="45720" rIns="91440" bIns="45720" anchor="ctr" anchorCtr="0" upright="1">
-                              <a:noAutofit/>
-                            </wps:bodyPr>
-                          </wps:wsp>
-                          <wps:wsp>
                             <wps:cNvPr id="460" name="Rectángulo 460"/>
                             <wps:cNvSpPr>
                               <a:spLocks noChangeArrowheads="1"/>
@@ -111,10 +60,7 @@
                                 <a:avLst/>
                               </a:prstGeom>
                               <a:solidFill>
-                                <a:schemeClr val="accent6">
-                                  <a:lumMod val="60000"/>
-                                  <a:lumOff val="40000"/>
-                                </a:schemeClr>
+                                <a:srgbClr val="C1E0F7"/>
                               </a:solidFill>
                               <a:extLst>
                                 <a:ext uri="{91240B29-F687-4F45-9708-019B960494DF}">
@@ -183,38 +129,35 @@
                                 <w:sdt>
                                   <w:sdtPr>
                                     <w:rPr>
-                                      <w:color w:val="FFFFFF" w:themeColor="background1"/>
                                       <w:sz w:val="96"/>
                                       <w:szCs w:val="96"/>
                                     </w:rPr>
                                     <w:alias w:val="Año"/>
                                     <w:id w:val="1012341074"/>
-                                    <w:showingPlcHdr/>
                                     <w:dataBinding w:prefixMappings="xmlns:ns0='http://schemas.microsoft.com/office/2006/coverPageProps'" w:xpath="/ns0:CoverPageProperties[1]/ns0:PublishDate[1]" w:storeItemID="{55AF091B-3C7A-41E3-B477-F2FDAA23CFDA}"/>
-                                    <w:date>
+                                    <w:date w:fullDate="2024-09-20T00:00:00Z">
                                       <w:dateFormat w:val="yyyy"/>
                                       <w:lid w:val="es-ES"/>
                                       <w:storeMappedDataAs w:val="dateTime"/>
                                       <w:calendar w:val="gregorian"/>
                                     </w:date>
                                   </w:sdtPr>
+                                  <w:sdtEndPr/>
                                   <w:sdtContent>
                                     <w:p>
                                       <w:pPr>
                                         <w:pStyle w:val="Sinespaciado"/>
                                         <w:rPr>
-                                          <w:color w:val="FFFFFF" w:themeColor="background1"/>
                                           <w:sz w:val="96"/>
                                           <w:szCs w:val="96"/>
                                         </w:rPr>
                                       </w:pPr>
                                       <w:r>
                                         <w:rPr>
-                                          <w:color w:val="FFFFFF" w:themeColor="background1"/>
                                           <w:sz w:val="96"/>
                                           <w:szCs w:val="96"/>
                                         </w:rPr>
-                                        <w:t>[Año]</w:t>
+                                        <w:t>2024</w:t>
                                       </w:r>
                                     </w:p>
                                   </w:sdtContent>
@@ -274,14 +217,78 @@
                               <w:txbxContent>
                                 <w:sdt>
                                   <w:sdtPr>
-                                    <w:rPr>
-                                      <w:color w:val="FFFFFF" w:themeColor="background1"/>
-                                    </w:rPr>
                                     <w:alias w:val="Autor"/>
                                     <w:id w:val="1380359617"/>
                                     <w:dataBinding w:prefixMappings="xmlns:ns0='http://schemas.openxmlformats.org/package/2006/metadata/core-properties' xmlns:ns1='http://purl.org/dc/elements/1.1/'" w:xpath="/ns0:coreProperties[1]/ns1:creator[1]" w:storeItemID="{6C3C8BC8-F283-45AE-878A-BAB7291924A1}"/>
                                     <w:text/>
                                   </w:sdtPr>
+                                  <w:sdtEndPr/>
+                                  <w:sdtContent>
+                                    <w:p>
+                                      <w:pPr>
+                                        <w:pStyle w:val="Sinespaciado"/>
+                                        <w:spacing w:line="360" w:lineRule="auto"/>
+                                      </w:pPr>
+                                      <w:r>
+                                        <w:t xml:space="preserve">Josep </w:t>
+                                      </w:r>
+                                      <w:proofErr w:type="spellStart"/>
+                                      <w:r>
+                                        <w:t>Vicent</w:t>
+                                      </w:r>
+                                      <w:proofErr w:type="spellEnd"/>
+                                      <w:r>
+                                        <w:t xml:space="preserve"> </w:t>
+                                      </w:r>
+                                      <w:proofErr w:type="spellStart"/>
+                                      <w:r>
+                                        <w:t>Perelló</w:t>
+                                      </w:r>
+                                      <w:proofErr w:type="spellEnd"/>
+                                      <w:r>
+                                        <w:t xml:space="preserve"> </w:t>
+                                      </w:r>
+                                      <w:proofErr w:type="spellStart"/>
+                                      <w:r>
+                                        <w:t>Bertet</w:t>
+                                      </w:r>
+                                      <w:proofErr w:type="spellEnd"/>
+                                    </w:p>
+                                  </w:sdtContent>
+                                </w:sdt>
+                                <w:sdt>
+                                  <w:sdtPr>
+                                    <w:alias w:val="Compañía"/>
+                                    <w:id w:val="1760174317"/>
+                                    <w:dataBinding w:prefixMappings="xmlns:ns0='http://schemas.openxmlformats.org/officeDocument/2006/extended-properties'" w:xpath="/ns0:Properties[1]/ns0:Company[1]" w:storeItemID="{6668398D-A668-4E3E-A5EB-62B293D839F1}"/>
+                                    <w:text/>
+                                  </w:sdtPr>
+                                  <w:sdtEndPr/>
+                                  <w:sdtContent>
+                                    <w:p>
+                                      <w:pPr>
+                                        <w:pStyle w:val="Sinespaciado"/>
+                                        <w:spacing w:line="360" w:lineRule="auto"/>
+                                      </w:pPr>
+                                      <w:r>
+                                        <w:t>DOSYS CORP</w:t>
+                                      </w:r>
+                                    </w:p>
+                                  </w:sdtContent>
+                                </w:sdt>
+                                <w:sdt>
+                                  <w:sdtPr>
+                                    <w:alias w:val="Fecha"/>
+                                    <w:id w:val="1724480474"/>
+                                    <w:dataBinding w:prefixMappings="xmlns:ns0='http://schemas.microsoft.com/office/2006/coverPageProps'" w:xpath="/ns0:CoverPageProperties[1]/ns0:PublishDate[1]" w:storeItemID="{55AF091B-3C7A-41E3-B477-F2FDAA23CFDA}"/>
+                                    <w:date w:fullDate="2024-09-20T00:00:00Z">
+                                      <w:dateFormat w:val="d-M-yyyy"/>
+                                      <w:lid w:val="es-ES"/>
+                                      <w:storeMappedDataAs w:val="dateTime"/>
+                                      <w:calendar w:val="gregorian"/>
+                                    </w:date>
+                                  </w:sdtPr>
+                                  <w:sdtEndPr/>
                                   <w:sdtContent>
                                     <w:p>
                                       <w:pPr>
@@ -292,73 +299,7 @@
                                         </w:rPr>
                                       </w:pPr>
                                       <w:r>
-                                        <w:rPr>
-                                          <w:color w:val="FFFFFF" w:themeColor="background1"/>
-                                        </w:rPr>
-                                        <w:t>alumno</w:t>
-                                      </w:r>
-                                    </w:p>
-                                  </w:sdtContent>
-                                </w:sdt>
-                                <w:sdt>
-                                  <w:sdtPr>
-                                    <w:rPr>
-                                      <w:color w:val="FFFFFF" w:themeColor="background1"/>
-                                    </w:rPr>
-                                    <w:alias w:val="Compañía"/>
-                                    <w:id w:val="1760174317"/>
-                                    <w:showingPlcHdr/>
-                                    <w:dataBinding w:prefixMappings="xmlns:ns0='http://schemas.openxmlformats.org/officeDocument/2006/extended-properties'" w:xpath="/ns0:Properties[1]/ns0:Company[1]" w:storeItemID="{6668398D-A668-4E3E-A5EB-62B293D839F1}"/>
-                                    <w:text/>
-                                  </w:sdtPr>
-                                  <w:sdtContent>
-                                    <w:p>
-                                      <w:pPr>
-                                        <w:pStyle w:val="Sinespaciado"/>
-                                        <w:spacing w:line="360" w:lineRule="auto"/>
-                                        <w:rPr>
-                                          <w:color w:val="FFFFFF" w:themeColor="background1"/>
-                                        </w:rPr>
-                                      </w:pPr>
-                                      <w:r>
-                                        <w:rPr>
-                                          <w:color w:val="FFFFFF" w:themeColor="background1"/>
-                                        </w:rPr>
-                                        <w:t>[Nombre de la compañía]</w:t>
-                                      </w:r>
-                                    </w:p>
-                                  </w:sdtContent>
-                                </w:sdt>
-                                <w:sdt>
-                                  <w:sdtPr>
-                                    <w:rPr>
-                                      <w:color w:val="FFFFFF" w:themeColor="background1"/>
-                                    </w:rPr>
-                                    <w:alias w:val="Fecha"/>
-                                    <w:id w:val="1724480474"/>
-                                    <w:showingPlcHdr/>
-                                    <w:dataBinding w:prefixMappings="xmlns:ns0='http://schemas.microsoft.com/office/2006/coverPageProps'" w:xpath="/ns0:CoverPageProperties[1]/ns0:PublishDate[1]" w:storeItemID="{55AF091B-3C7A-41E3-B477-F2FDAA23CFDA}"/>
-                                    <w:date>
-                                      <w:dateFormat w:val="d-M-yyyy"/>
-                                      <w:lid w:val="es-ES"/>
-                                      <w:storeMappedDataAs w:val="dateTime"/>
-                                      <w:calendar w:val="gregorian"/>
-                                    </w:date>
-                                  </w:sdtPr>
-                                  <w:sdtContent>
-                                    <w:p>
-                                      <w:pPr>
-                                        <w:pStyle w:val="Sinespaciado"/>
-                                        <w:spacing w:line="360" w:lineRule="auto"/>
-                                        <w:rPr>
-                                          <w:color w:val="FFFFFF" w:themeColor="background1"/>
-                                        </w:rPr>
-                                      </w:pPr>
-                                      <w:r>
-                                        <w:rPr>
-                                          <w:color w:val="FFFFFF" w:themeColor="background1"/>
-                                        </w:rPr>
-                                        <w:t>[Fecha]</w:t>
+                                        <w:t>20-9-2024</w:t>
                                       </w:r>
                                     </w:p>
                                   </w:sdtContent>
@@ -383,13 +324,9 @@
               </mc:Choice>
               <mc:Fallback>
                 <w:pict>
-                  <v:group id="Grupo 453" o:spid="_x0000_s1026" style="position:absolute;margin-left:193.95pt;margin-top:0;width:245.15pt;height:11in;z-index:251659264;mso-width-percent:400;mso-height-percent:1000;mso-position-horizontal:right;mso-position-horizontal-relative:page;mso-position-vertical:top;mso-position-vertical-relative:page;mso-width-percent:400;mso-height-percent:1000" coordsize="31136,100584" o:gfxdata="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">
-                    <v:rect id="Rectángulo 459" o:spid="_x0000_s1027" alt="Light vertical" style="position:absolute;width:1385;height:100584;visibility:visible;mso-wrap-style:square;v-text-anchor:middle" o:gfxdata="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" fillcolor="#a8d08d [1945]" stroked="f" strokecolor="white" strokeweight="1pt">
-                      <v:fill r:id="rId5" o:title="" opacity="52428f" color2="white [3212]" o:opacity2="52428f" type="pattern"/>
-                      <v:shadow color="#d8d8d8" offset="3pt,3pt"/>
-                    </v:rect>
-                    <v:rect id="Rectángulo 460" o:spid="_x0000_s1028" style="position:absolute;left:1246;width:29718;height:100584;visibility:visible;mso-wrap-style:square;v-text-anchor:top" o:gfxdata="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" fillcolor="#a8d08d [1945]" stroked="f" strokecolor="#d8d8d8"/>
-                    <v:rect id="Rectángulo 461" o:spid="_x0000_s1029" style="position:absolute;left:138;width:30998;height:23774;visibility:visible;mso-wrap-style:square;v-text-anchor:bottom" o:gfxdata="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" filled="f" stroked="f" strokecolor="white" strokeweight="1pt">
+                  <v:group id="Grupo 453" o:spid="_x0000_s1026" style="position:absolute;margin-left:193.95pt;margin-top:0;width:245.15pt;height:11in;z-index:251659264;mso-width-percent:400;mso-height-percent:1000;mso-position-horizontal:right;mso-position-horizontal-relative:page;mso-position-vertical:top;mso-position-vertical-relative:page;mso-width-percent:400;mso-height-percent:1000" coordsize="31136,100584" o:gfxdata="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">
+                    <v:rect id="Rectángulo 460" o:spid="_x0000_s1027" style="position:absolute;left:1246;width:29718;height:100584;visibility:visible;mso-wrap-style:square;v-text-anchor:top" o:gfxdata="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" fillcolor="#c1e0f7" stroked="f" strokecolor="#d8d8d8"/>
+                    <v:rect id="Rectángulo 461" o:spid="_x0000_s1028" style="position:absolute;left:138;width:30998;height:23774;visibility:visible;mso-wrap-style:square;v-text-anchor:bottom" o:gfxdata="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" filled="f" stroked="f" strokecolor="white" strokeweight="1pt">
                       <v:fill opacity="52428f"/>
                       <v:shadow color="#d8d8d8" offset="3pt,3pt"/>
                       <v:textbox inset="28.8pt,14.4pt,14.4pt,14.4pt">
@@ -397,38 +334,35 @@
                           <w:sdt>
                             <w:sdtPr>
                               <w:rPr>
-                                <w:color w:val="FFFFFF" w:themeColor="background1"/>
                                 <w:sz w:val="96"/>
                                 <w:szCs w:val="96"/>
                               </w:rPr>
                               <w:alias w:val="Año"/>
                               <w:id w:val="1012341074"/>
-                              <w:showingPlcHdr/>
                               <w:dataBinding w:prefixMappings="xmlns:ns0='http://schemas.microsoft.com/office/2006/coverPageProps'" w:xpath="/ns0:CoverPageProperties[1]/ns0:PublishDate[1]" w:storeItemID="{55AF091B-3C7A-41E3-B477-F2FDAA23CFDA}"/>
-                              <w:date>
+                              <w:date w:fullDate="2024-09-20T00:00:00Z">
                                 <w:dateFormat w:val="yyyy"/>
                                 <w:lid w:val="es-ES"/>
                                 <w:storeMappedDataAs w:val="dateTime"/>
                                 <w:calendar w:val="gregorian"/>
                               </w:date>
                             </w:sdtPr>
+                            <w:sdtEndPr/>
                             <w:sdtContent>
                               <w:p>
                                 <w:pPr>
                                   <w:pStyle w:val="Sinespaciado"/>
                                   <w:rPr>
-                                    <w:color w:val="FFFFFF" w:themeColor="background1"/>
                                     <w:sz w:val="96"/>
                                     <w:szCs w:val="96"/>
                                   </w:rPr>
                                 </w:pPr>
                                 <w:r>
                                   <w:rPr>
-                                    <w:color w:val="FFFFFF" w:themeColor="background1"/>
                                     <w:sz w:val="96"/>
                                     <w:szCs w:val="96"/>
                                   </w:rPr>
-                                  <w:t>[Año]</w:t>
+                                  <w:t>2024</w:t>
                                 </w:r>
                               </w:p>
                             </w:sdtContent>
@@ -436,21 +370,85 @@
                         </w:txbxContent>
                       </v:textbox>
                     </v:rect>
-                    <v:rect id="Rectángulo 9" o:spid="_x0000_s1030" style="position:absolute;top:67610;width:30895;height:28333;visibility:visible;mso-wrap-style:square;v-text-anchor:bottom" o:gfxdata="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" filled="f" stroked="f" strokecolor="white" strokeweight="1pt">
+                    <v:rect id="Rectángulo 9" o:spid="_x0000_s1029" style="position:absolute;top:67610;width:30895;height:28333;visibility:visible;mso-wrap-style:square;v-text-anchor:bottom" o:gfxdata="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" filled="f" stroked="f" strokecolor="white" strokeweight="1pt">
                       <v:fill opacity="52428f"/>
                       <v:shadow color="#d8d8d8" offset="3pt,3pt"/>
                       <v:textbox inset="28.8pt,14.4pt,14.4pt,14.4pt">
                         <w:txbxContent>
                           <w:sdt>
                             <w:sdtPr>
-                              <w:rPr>
-                                <w:color w:val="FFFFFF" w:themeColor="background1"/>
-                              </w:rPr>
                               <w:alias w:val="Autor"/>
                               <w:id w:val="1380359617"/>
                               <w:dataBinding w:prefixMappings="xmlns:ns0='http://schemas.openxmlformats.org/package/2006/metadata/core-properties' xmlns:ns1='http://purl.org/dc/elements/1.1/'" w:xpath="/ns0:coreProperties[1]/ns1:creator[1]" w:storeItemID="{6C3C8BC8-F283-45AE-878A-BAB7291924A1}"/>
                               <w:text/>
                             </w:sdtPr>
+                            <w:sdtEndPr/>
+                            <w:sdtContent>
+                              <w:p>
+                                <w:pPr>
+                                  <w:pStyle w:val="Sinespaciado"/>
+                                  <w:spacing w:line="360" w:lineRule="auto"/>
+                                </w:pPr>
+                                <w:r>
+                                  <w:t xml:space="preserve">Josep </w:t>
+                                </w:r>
+                                <w:proofErr w:type="spellStart"/>
+                                <w:r>
+                                  <w:t>Vicent</w:t>
+                                </w:r>
+                                <w:proofErr w:type="spellEnd"/>
+                                <w:r>
+                                  <w:t xml:space="preserve"> </w:t>
+                                </w:r>
+                                <w:proofErr w:type="spellStart"/>
+                                <w:r>
+                                  <w:t>Perelló</w:t>
+                                </w:r>
+                                <w:proofErr w:type="spellEnd"/>
+                                <w:r>
+                                  <w:t xml:space="preserve"> </w:t>
+                                </w:r>
+                                <w:proofErr w:type="spellStart"/>
+                                <w:r>
+                                  <w:t>Bertet</w:t>
+                                </w:r>
+                                <w:proofErr w:type="spellEnd"/>
+                              </w:p>
+                            </w:sdtContent>
+                          </w:sdt>
+                          <w:sdt>
+                            <w:sdtPr>
+                              <w:alias w:val="Compañía"/>
+                              <w:id w:val="1760174317"/>
+                              <w:dataBinding w:prefixMappings="xmlns:ns0='http://schemas.openxmlformats.org/officeDocument/2006/extended-properties'" w:xpath="/ns0:Properties[1]/ns0:Company[1]" w:storeItemID="{6668398D-A668-4E3E-A5EB-62B293D839F1}"/>
+                              <w:text/>
+                            </w:sdtPr>
+                            <w:sdtEndPr/>
+                            <w:sdtContent>
+                              <w:p>
+                                <w:pPr>
+                                  <w:pStyle w:val="Sinespaciado"/>
+                                  <w:spacing w:line="360" w:lineRule="auto"/>
+                                </w:pPr>
+                                <w:r>
+                                  <w:t>DOSYS CORP</w:t>
+                                </w:r>
+                              </w:p>
+                            </w:sdtContent>
+                          </w:sdt>
+                          <w:sdt>
+                            <w:sdtPr>
+                              <w:alias w:val="Fecha"/>
+                              <w:id w:val="1724480474"/>
+                              <w:dataBinding w:prefixMappings="xmlns:ns0='http://schemas.microsoft.com/office/2006/coverPageProps'" w:xpath="/ns0:CoverPageProperties[1]/ns0:PublishDate[1]" w:storeItemID="{55AF091B-3C7A-41E3-B477-F2FDAA23CFDA}"/>
+                              <w:date w:fullDate="2024-09-20T00:00:00Z">
+                                <w:dateFormat w:val="d-M-yyyy"/>
+                                <w:lid w:val="es-ES"/>
+                                <w:storeMappedDataAs w:val="dateTime"/>
+                                <w:calendar w:val="gregorian"/>
+                              </w:date>
+                            </w:sdtPr>
+                            <w:sdtEndPr/>
                             <w:sdtContent>
                               <w:p>
                                 <w:pPr>
@@ -461,73 +459,7 @@
                                   </w:rPr>
                                 </w:pPr>
                                 <w:r>
-                                  <w:rPr>
-                                    <w:color w:val="FFFFFF" w:themeColor="background1"/>
-                                  </w:rPr>
-                                  <w:t>alumno</w:t>
-                                </w:r>
-                              </w:p>
-                            </w:sdtContent>
-                          </w:sdt>
-                          <w:sdt>
-                            <w:sdtPr>
-                              <w:rPr>
-                                <w:color w:val="FFFFFF" w:themeColor="background1"/>
-                              </w:rPr>
-                              <w:alias w:val="Compañía"/>
-                              <w:id w:val="1760174317"/>
-                              <w:showingPlcHdr/>
-                              <w:dataBinding w:prefixMappings="xmlns:ns0='http://schemas.openxmlformats.org/officeDocument/2006/extended-properties'" w:xpath="/ns0:Properties[1]/ns0:Company[1]" w:storeItemID="{6668398D-A668-4E3E-A5EB-62B293D839F1}"/>
-                              <w:text/>
-                            </w:sdtPr>
-                            <w:sdtContent>
-                              <w:p>
-                                <w:pPr>
-                                  <w:pStyle w:val="Sinespaciado"/>
-                                  <w:spacing w:line="360" w:lineRule="auto"/>
-                                  <w:rPr>
-                                    <w:color w:val="FFFFFF" w:themeColor="background1"/>
-                                  </w:rPr>
-                                </w:pPr>
-                                <w:r>
-                                  <w:rPr>
-                                    <w:color w:val="FFFFFF" w:themeColor="background1"/>
-                                  </w:rPr>
-                                  <w:t>[Nombre de la compañía]</w:t>
-                                </w:r>
-                              </w:p>
-                            </w:sdtContent>
-                          </w:sdt>
-                          <w:sdt>
-                            <w:sdtPr>
-                              <w:rPr>
-                                <w:color w:val="FFFFFF" w:themeColor="background1"/>
-                              </w:rPr>
-                              <w:alias w:val="Fecha"/>
-                              <w:id w:val="1724480474"/>
-                              <w:showingPlcHdr/>
-                              <w:dataBinding w:prefixMappings="xmlns:ns0='http://schemas.microsoft.com/office/2006/coverPageProps'" w:xpath="/ns0:CoverPageProperties[1]/ns0:PublishDate[1]" w:storeItemID="{55AF091B-3C7A-41E3-B477-F2FDAA23CFDA}"/>
-                              <w:date>
-                                <w:dateFormat w:val="d-M-yyyy"/>
-                                <w:lid w:val="es-ES"/>
-                                <w:storeMappedDataAs w:val="dateTime"/>
-                                <w:calendar w:val="gregorian"/>
-                              </w:date>
-                            </w:sdtPr>
-                            <w:sdtContent>
-                              <w:p>
-                                <w:pPr>
-                                  <w:pStyle w:val="Sinespaciado"/>
-                                  <w:spacing w:line="360" w:lineRule="auto"/>
-                                  <w:rPr>
-                                    <w:color w:val="FFFFFF" w:themeColor="background1"/>
-                                  </w:rPr>
-                                </w:pPr>
-                                <w:r>
-                                  <w:rPr>
-                                    <w:color w:val="FFFFFF" w:themeColor="background1"/>
-                                  </w:rPr>
-                                  <w:t>[Fecha]</w:t>
+                                  <w:t>20-9-2024</w:t>
                                 </w:r>
                               </w:p>
                             </w:sdtContent>
@@ -544,6 +476,7 @@
           <w:r>
             <w:rPr>
               <w:noProof/>
+              <w:lang w:eastAsia="es-ES"/>
             </w:rPr>
             <mc:AlternateContent>
               <mc:Choice Requires="wps">
@@ -609,10 +542,10 @@
                                   </w:rPr>
                                   <w:alias w:val="Título"/>
                                   <w:id w:val="-1704864950"/>
-                                  <w:showingPlcHdr/>
                                   <w:dataBinding w:prefixMappings="xmlns:ns0='http://schemas.openxmlformats.org/package/2006/metadata/core-properties' xmlns:ns1='http://purl.org/dc/elements/1.1/'" w:xpath="/ns0:coreProperties[1]/ns1:title[1]" w:storeItemID="{6C3C8BC8-F283-45AE-878A-BAB7291924A1}"/>
                                   <w:text/>
                                 </w:sdtPr>
+                                <w:sdtEndPr/>
                                 <w:sdtContent>
                                   <w:p>
                                     <w:pPr>
@@ -630,7 +563,7 @@
                                         <w:sz w:val="72"/>
                                         <w:szCs w:val="72"/>
                                       </w:rPr>
-                                      <w:t>[Título del documento]</w:t>
+                                      <w:t>DISEÑO DOSYS CORP</w:t>
                                     </w:r>
                                   </w:p>
                                 </w:sdtContent>
@@ -654,7 +587,7 @@
               </mc:Choice>
               <mc:Fallback>
                 <w:pict>
-                  <v:rect id="Rectángulo 16" o:spid="_x0000_s1031" style="position:absolute;margin-left:0;margin-top:0;width:548.85pt;height:50.4pt;z-index:251661312;visibility:visible;mso-wrap-style:square;mso-width-percent:900;mso-height-percent:73;mso-top-percent:250;mso-wrap-distance-left:9pt;mso-wrap-distance-top:0;mso-wrap-distance-right:9pt;mso-wrap-distance-bottom:0;mso-position-horizontal:left;mso-position-horizontal-relative:page;mso-position-vertical-relative:page;mso-width-percent:900;mso-height-percent:73;mso-top-percent:250;mso-width-relative:page;mso-height-relative:page;v-text-anchor:middle" o:gfxdata="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" o:allowincell="f" fillcolor="black [3213]" strokecolor="black [3213]" strokeweight="1.5pt">
+                  <v:rect id="Rectángulo 16" o:spid="_x0000_s1030" style="position:absolute;margin-left:0;margin-top:0;width:548.85pt;height:50.4pt;z-index:251661312;visibility:visible;mso-wrap-style:square;mso-width-percent:900;mso-height-percent:73;mso-top-percent:250;mso-wrap-distance-left:9pt;mso-wrap-distance-top:0;mso-wrap-distance-right:9pt;mso-wrap-distance-bottom:0;mso-position-horizontal:left;mso-position-horizontal-relative:page;mso-position-vertical-relative:page;mso-width-percent:900;mso-height-percent:73;mso-top-percent:250;mso-width-relative:page;mso-height-relative:page;v-text-anchor:middle" o:gfxdata="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" o:allowincell="f" fillcolor="black [3213]" strokecolor="black [3213]" strokeweight="1.5pt">
                     <v:textbox style="mso-fit-shape-to-text:t" inset="14.4pt,,14.4pt">
                       <w:txbxContent>
                         <w:sdt>
@@ -666,10 +599,10 @@
                             </w:rPr>
                             <w:alias w:val="Título"/>
                             <w:id w:val="-1704864950"/>
-                            <w:showingPlcHdr/>
                             <w:dataBinding w:prefixMappings="xmlns:ns0='http://schemas.openxmlformats.org/package/2006/metadata/core-properties' xmlns:ns1='http://purl.org/dc/elements/1.1/'" w:xpath="/ns0:coreProperties[1]/ns1:title[1]" w:storeItemID="{6C3C8BC8-F283-45AE-878A-BAB7291924A1}"/>
                             <w:text/>
                           </w:sdtPr>
+                          <w:sdtEndPr/>
                           <w:sdtContent>
                             <w:p>
                               <w:pPr>
@@ -687,7 +620,7 @@
                                   <w:sz w:val="72"/>
                                   <w:szCs w:val="72"/>
                                 </w:rPr>
-                                <w:t>[Título del documento]</w:t>
+                                <w:t>DISEÑO DOSYS CORP</w:t>
                               </w:r>
                             </w:p>
                           </w:sdtContent>
@@ -708,50 +641,48 @@
               <w:lang w:eastAsia="es-ES"/>
             </w:rPr>
             <w:drawing>
-              <wp:anchor distT="0" distB="0" distL="114300" distR="114300" simplePos="0" relativeHeight="251662336" behindDoc="1" locked="0" layoutInCell="1" allowOverlap="1">
+              <wp:anchor distT="0" distB="0" distL="114300" distR="114300" simplePos="0" relativeHeight="251663360" behindDoc="1" locked="0" layoutInCell="1" allowOverlap="1">
                 <wp:simplePos x="0" y="0"/>
                 <wp:positionH relativeFrom="column">
-                  <wp:posOffset>3661942</wp:posOffset>
+                  <wp:posOffset>3714762</wp:posOffset>
                 </wp:positionH>
                 <wp:positionV relativeFrom="paragraph">
-                  <wp:posOffset>2503953</wp:posOffset>
+                  <wp:posOffset>2850515</wp:posOffset>
                 </wp:positionV>
-                <wp:extent cx="2700655" cy="2658745"/>
+                <wp:extent cx="2663190" cy="2621915"/>
                 <wp:effectExtent l="0" t="0" r="0" b="0"/>
                 <wp:wrapTight wrapText="bothSides">
                   <wp:wrapPolygon edited="0">
-                    <wp:start x="8380" y="2012"/>
-                    <wp:lineTo x="4723" y="2786"/>
-                    <wp:lineTo x="2895" y="3714"/>
-                    <wp:lineTo x="2133" y="6964"/>
-                    <wp:lineTo x="1524" y="8048"/>
-                    <wp:lineTo x="305" y="9750"/>
-                    <wp:lineTo x="305" y="10524"/>
-                    <wp:lineTo x="914" y="12226"/>
-                    <wp:lineTo x="1524" y="14703"/>
-                    <wp:lineTo x="1524" y="16250"/>
-                    <wp:lineTo x="3352" y="17179"/>
-                    <wp:lineTo x="6095" y="17179"/>
-                    <wp:lineTo x="5485" y="18107"/>
-                    <wp:lineTo x="5637" y="19036"/>
-                    <wp:lineTo x="6856" y="19500"/>
-                    <wp:lineTo x="7923" y="19500"/>
-                    <wp:lineTo x="18284" y="19191"/>
-                    <wp:lineTo x="20264" y="18881"/>
-                    <wp:lineTo x="19960" y="17179"/>
-                    <wp:lineTo x="21026" y="15012"/>
-                    <wp:lineTo x="21026" y="14703"/>
-                    <wp:lineTo x="19960" y="12226"/>
-                    <wp:lineTo x="19807" y="9750"/>
-                    <wp:lineTo x="19198" y="7274"/>
-                    <wp:lineTo x="17826" y="5572"/>
-                    <wp:lineTo x="17369" y="4488"/>
-                    <wp:lineTo x="14779" y="3560"/>
-                    <wp:lineTo x="10208" y="2012"/>
-                    <wp:lineTo x="8380" y="2012"/>
+                    <wp:start x="8961" y="1883"/>
+                    <wp:lineTo x="4635" y="2825"/>
+                    <wp:lineTo x="2936" y="3610"/>
+                    <wp:lineTo x="2163" y="7219"/>
+                    <wp:lineTo x="1545" y="8004"/>
+                    <wp:lineTo x="309" y="9730"/>
+                    <wp:lineTo x="309" y="10515"/>
+                    <wp:lineTo x="927" y="12241"/>
+                    <wp:lineTo x="1545" y="14752"/>
+                    <wp:lineTo x="1545" y="16165"/>
+                    <wp:lineTo x="3554" y="17263"/>
+                    <wp:lineTo x="6026" y="17263"/>
+                    <wp:lineTo x="5562" y="18048"/>
+                    <wp:lineTo x="5562" y="18990"/>
+                    <wp:lineTo x="6644" y="19460"/>
+                    <wp:lineTo x="8034" y="19460"/>
+                    <wp:lineTo x="18541" y="19147"/>
+                    <wp:lineTo x="20240" y="18833"/>
+                    <wp:lineTo x="19931" y="17263"/>
+                    <wp:lineTo x="21013" y="15066"/>
+                    <wp:lineTo x="21013" y="14752"/>
+                    <wp:lineTo x="20086" y="12241"/>
+                    <wp:lineTo x="19313" y="7219"/>
+                    <wp:lineTo x="17768" y="5493"/>
+                    <wp:lineTo x="17150" y="4394"/>
+                    <wp:lineTo x="9734" y="1883"/>
+                    <wp:lineTo x="8961" y="1883"/>
                   </wp:wrapPolygon>
                 </wp:wrapTight>
-                <wp:docPr id="2" name="Imagen 2"/>
+                <wp:docPr id="6" name="Imagen 6"/>
                 <wp:cNvGraphicFramePr>
                   <a:graphicFrameLocks xmlns:a="http://schemas.openxmlformats.org/drawingml/2006/main" noChangeAspect="1"/>
                 </wp:cNvGraphicFramePr>
@@ -759,11 +690,11 @@
                   <a:graphicData uri="http://schemas.openxmlformats.org/drawingml/2006/picture">
                     <pic:pic xmlns:pic="http://schemas.openxmlformats.org/drawingml/2006/picture">
                       <pic:nvPicPr>
-                        <pic:cNvPr id="2" name="elefante.png"/>
+                        <pic:cNvPr id="6" name="elefante2.png"/>
                         <pic:cNvPicPr/>
                       </pic:nvPicPr>
                       <pic:blipFill>
-                        <a:blip r:embed="rId6" cstate="print">
+                        <a:blip r:embed="rId8" cstate="print">
                           <a:extLst>
                             <a:ext uri="{28A0092B-C50C-407E-A947-70E740481C1C}">
                               <a14:useLocalDpi xmlns:a14="http://schemas.microsoft.com/office/drawing/2010/main" val="0"/>
@@ -777,7 +708,7 @@
                       <pic:spPr>
                         <a:xfrm>
                           <a:off x="0" y="0"/>
-                          <a:ext cx="2700655" cy="2658745"/>
+                          <a:ext cx="2663190" cy="2621915"/>
                         </a:xfrm>
                         <a:prstGeom prst="rect">
                           <a:avLst/>
@@ -805,38 +736,49 @@
       <w:pPr>
         <w:pStyle w:val="Ttulo1"/>
       </w:pPr>
+      <w:proofErr w:type="spellStart"/>
       <w:r>
         <w:lastRenderedPageBreak/>
-        <w:t xml:space="preserve">Domo </w:t>
-      </w:r>
-      <w:proofErr w:type="spellStart"/>
-      <w:r>
-        <w:t>Systems</w:t>
+        <w:t>Do</w:t>
+      </w:r>
+      <w:r>
+        <w:t>Sys</w:t>
       </w:r>
       <w:proofErr w:type="spellEnd"/>
       <w:r>
-        <w:t xml:space="preserve"> </w:t>
-      </w:r>
-      <w:proofErr w:type="spellStart"/>
-      <w:r>
-        <w:t>Corporation</w:t>
-      </w:r>
-      <w:proofErr w:type="spellEnd"/>
+        <w:t xml:space="preserve"> Corporation</w:t>
+      </w:r>
     </w:p>
     <w:p>
+      <w:pPr>
+        <w:pStyle w:val="Ttulo2"/>
+      </w:pPr>
+      <w:r>
+        <w:t>Guía de estilo</w:t>
+      </w:r>
+    </w:p>
+    <w:p>
+      <w:pPr>
+        <w:rPr>
+          <w:noProof/>
+          <w:lang w:eastAsia="es-ES"/>
+        </w:rPr>
+      </w:pPr>
       <w:r>
         <w:t>Imagen corporativa:</w:t>
       </w:r>
+    </w:p>
+    <w:p>
       <w:r>
         <w:rPr>
           <w:noProof/>
           <w:lang w:eastAsia="es-ES"/>
         </w:rPr>
         <w:drawing>
-          <wp:inline distT="0" distB="0" distL="0" distR="0" wp14:anchorId="7F27C626" wp14:editId="33E9996A">
+          <wp:inline distT="0" distB="0" distL="0" distR="0">
             <wp:extent cx="5400040" cy="1985010"/>
             <wp:effectExtent l="0" t="0" r="0" b="0"/>
-            <wp:docPr id="3" name="Imagen 3"/>
+            <wp:docPr id="9" name="Imagen 9"/>
             <wp:cNvGraphicFramePr>
               <a:graphicFrameLocks xmlns:a="http://schemas.openxmlformats.org/drawingml/2006/main" noChangeAspect="1"/>
             </wp:cNvGraphicFramePr>
@@ -844,11 +786,11 @@
               <a:graphicData uri="http://schemas.openxmlformats.org/drawingml/2006/picture">
                 <pic:pic xmlns:pic="http://schemas.openxmlformats.org/drawingml/2006/picture">
                   <pic:nvPicPr>
-                    <pic:cNvPr id="3" name="logo2.png"/>
+                    <pic:cNvPr id="9" name="logo3.png"/>
                     <pic:cNvPicPr/>
                   </pic:nvPicPr>
                   <pic:blipFill>
-                    <a:blip r:embed="rId7" cstate="print">
+                    <a:blip r:embed="rId9" cstate="print">
                       <a:extLst>
                         <a:ext uri="{28A0092B-C50C-407E-A947-70E740481C1C}">
                           <a14:useLocalDpi xmlns:a14="http://schemas.microsoft.com/office/drawing/2010/main" val="0"/>
@@ -876,245 +818,683 @@
       </w:r>
     </w:p>
     <w:p>
-      <w:r>
+      <w:pPr>
+        <w:jc w:val="both"/>
+      </w:pPr>
+      <w:r>
+        <w:t xml:space="preserve">¿Porque un elefante? </w:t>
+      </w:r>
+      <w:r>
+        <w:t xml:space="preserve">En la cultura india, el elefante tiene un fuerte simbolismo. Está considerado un </w:t>
+      </w:r>
+      <w:r>
+        <w:rPr>
+          <w:b/>
+        </w:rPr>
+        <w:t>protector del hogar</w:t>
+      </w:r>
+      <w:r>
+        <w:t xml:space="preserve"> </w:t>
+      </w:r>
+      <w:r>
+        <w:rPr>
+          <w:b/>
+        </w:rPr>
+        <w:t>y de la familia</w:t>
+      </w:r>
+      <w:r>
+        <w:t xml:space="preserve"> a la que vez que atrae la buena suerte, la abundancia y otorga longevidad y sabiduría.</w:t>
+      </w:r>
+    </w:p>
+    <w:tbl>
+      <w:tblPr>
+        <w:tblStyle w:val="Tablaconcuadrcula"/>
+        <w:tblW w:w="0" w:type="auto"/>
+        <w:jc w:val="center"/>
+        <w:tblLayout w:type="fixed"/>
+        <w:tblLook w:val="04A0" w:firstRow="1" w:lastRow="0" w:firstColumn="1" w:lastColumn="0" w:noHBand="0" w:noVBand="1"/>
+      </w:tblPr>
+      <w:tblGrid>
+        <w:gridCol w:w="1698"/>
+        <w:gridCol w:w="1699"/>
+        <w:gridCol w:w="1560"/>
+      </w:tblGrid>
+      <w:tr>
+        <w:trPr>
+          <w:jc w:val="center"/>
+        </w:trPr>
+        <w:tc>
+          <w:tcPr>
+            <w:tcW w:w="4957" w:type="dxa"/>
+            <w:gridSpan w:val="3"/>
+          </w:tcPr>
+          <w:p>
+            <w:pPr>
+              <w:jc w:val="center"/>
+              <w:rPr>
+                <w:b/>
+              </w:rPr>
+            </w:pPr>
+            <w:r>
+              <w:rPr>
+                <w:b/>
+              </w:rPr>
+              <w:t>Colores</w:t>
+            </w:r>
+          </w:p>
+        </w:tc>
+      </w:tr>
+      <w:tr>
+        <w:trPr>
+          <w:jc w:val="center"/>
+        </w:trPr>
+        <w:tc>
+          <w:tcPr>
+            <w:tcW w:w="1698" w:type="dxa"/>
+          </w:tcPr>
+          <w:p>
+            <w:pPr>
+              <w:jc w:val="center"/>
+            </w:pPr>
+          </w:p>
+          <w:p>
+            <w:pPr>
+              <w:jc w:val="center"/>
+            </w:pPr>
+          </w:p>
+          <w:p>
+            <w:pPr>
+              <w:jc w:val="center"/>
+            </w:pPr>
+            <w:r>
+              <w:t>Azul claro:</w:t>
+            </w:r>
+          </w:p>
+          <w:p>
+            <w:pPr>
+              <w:jc w:val="center"/>
+            </w:pPr>
+          </w:p>
+          <w:p>
+            <w:pPr>
+              <w:jc w:val="center"/>
+            </w:pPr>
+          </w:p>
+        </w:tc>
+        <w:tc>
+          <w:tcPr>
+            <w:tcW w:w="1699" w:type="dxa"/>
+          </w:tcPr>
+          <w:p/>
+          <w:p/>
+          <w:p>
+            <w:pPr>
+              <w:jc w:val="center"/>
+            </w:pPr>
+            <w:r>
+              <w:t>#C1E0F7</w:t>
+            </w:r>
+          </w:p>
+          <w:p>
+            <w:pPr>
+              <w:jc w:val="center"/>
+            </w:pPr>
+          </w:p>
+          <w:p/>
+        </w:tc>
+        <w:tc>
+          <w:tcPr>
+            <w:tcW w:w="1560" w:type="dxa"/>
+          </w:tcPr>
+          <w:p>
+            <w:pPr>
+              <w:jc w:val="center"/>
+            </w:pPr>
+            <w:r>
+              <w:rPr>
+                <w:noProof/>
+                <w:lang w:eastAsia="es-ES"/>
+              </w:rPr>
+              <w:drawing>
+                <wp:inline distT="0" distB="0" distL="0" distR="0" wp14:anchorId="27E58610" wp14:editId="2B54CDE2">
+                  <wp:extent cx="914400" cy="854710"/>
+                  <wp:effectExtent l="0" t="0" r="0" b="2540"/>
+                  <wp:docPr id="7" name="Imagen 7"/>
+                  <wp:cNvGraphicFramePr>
+                    <a:graphicFrameLocks xmlns:a="http://schemas.openxmlformats.org/drawingml/2006/main" noChangeAspect="1"/>
+                  </wp:cNvGraphicFramePr>
+                  <a:graphic xmlns:a="http://schemas.openxmlformats.org/drawingml/2006/main">
+                    <a:graphicData uri="http://schemas.openxmlformats.org/drawingml/2006/picture">
+                      <pic:pic xmlns:pic="http://schemas.openxmlformats.org/drawingml/2006/picture">
+                        <pic:nvPicPr>
+                          <pic:cNvPr id="1" name=""/>
+                          <pic:cNvPicPr/>
+                        </pic:nvPicPr>
+                        <pic:blipFill>
+                          <a:blip r:embed="rId10"/>
+                          <a:stretch>
+                            <a:fillRect/>
+                          </a:stretch>
+                        </pic:blipFill>
+                        <pic:spPr>
+                          <a:xfrm>
+                            <a:off x="0" y="0"/>
+                            <a:ext cx="957932" cy="895400"/>
+                          </a:xfrm>
+                          <a:prstGeom prst="rect">
+                            <a:avLst/>
+                          </a:prstGeom>
+                        </pic:spPr>
+                      </pic:pic>
+                    </a:graphicData>
+                  </a:graphic>
+                </wp:inline>
+              </w:drawing>
+            </w:r>
+          </w:p>
+        </w:tc>
+      </w:tr>
+      <w:tr>
+        <w:trPr>
+          <w:jc w:val="center"/>
+        </w:trPr>
+        <w:tc>
+          <w:tcPr>
+            <w:tcW w:w="1698" w:type="dxa"/>
+          </w:tcPr>
+          <w:p>
+            <w:pPr>
+              <w:jc w:val="center"/>
+            </w:pPr>
+          </w:p>
+          <w:p>
+            <w:pPr>
+              <w:jc w:val="center"/>
+            </w:pPr>
+          </w:p>
+          <w:p>
+            <w:pPr>
+              <w:jc w:val="center"/>
+            </w:pPr>
+            <w:r>
+              <w:t>Verde azulón:</w:t>
+            </w:r>
+          </w:p>
+          <w:p>
+            <w:pPr>
+              <w:jc w:val="center"/>
+            </w:pPr>
+          </w:p>
+          <w:p>
+            <w:pPr>
+              <w:jc w:val="center"/>
+            </w:pPr>
+          </w:p>
+        </w:tc>
+        <w:tc>
+          <w:tcPr>
+            <w:tcW w:w="1699" w:type="dxa"/>
+          </w:tcPr>
+          <w:p>
+            <w:pPr>
+              <w:jc w:val="center"/>
+            </w:pPr>
+          </w:p>
+          <w:p>
+            <w:pPr>
+              <w:jc w:val="center"/>
+            </w:pPr>
+          </w:p>
+          <w:p>
+            <w:pPr>
+              <w:jc w:val="center"/>
+            </w:pPr>
+            <w:r>
+              <w:t>#1B998B</w:t>
+            </w:r>
+          </w:p>
+          <w:p>
+            <w:pPr>
+              <w:jc w:val="center"/>
+            </w:pPr>
+          </w:p>
+          <w:p>
+            <w:pPr>
+              <w:jc w:val="center"/>
+            </w:pPr>
+          </w:p>
+        </w:tc>
+        <w:tc>
+          <w:tcPr>
+            <w:tcW w:w="1560" w:type="dxa"/>
+          </w:tcPr>
+          <w:p>
+            <w:pPr>
+              <w:jc w:val="center"/>
+            </w:pPr>
+            <w:r>
+              <w:rPr>
+                <w:noProof/>
+                <w:lang w:eastAsia="es-ES"/>
+              </w:rPr>
+              <w:drawing>
+                <wp:inline distT="0" distB="0" distL="0" distR="0" wp14:anchorId="6F6B282C" wp14:editId="7CF10E5A">
+                  <wp:extent cx="919041" cy="852979"/>
+                  <wp:effectExtent l="0" t="0" r="0" b="4445"/>
+                  <wp:docPr id="5" name="Imagen 5"/>
+                  <wp:cNvGraphicFramePr>
+                    <a:graphicFrameLocks xmlns:a="http://schemas.openxmlformats.org/drawingml/2006/main" noChangeAspect="1"/>
+                  </wp:cNvGraphicFramePr>
+                  <a:graphic xmlns:a="http://schemas.openxmlformats.org/drawingml/2006/main">
+                    <a:graphicData uri="http://schemas.openxmlformats.org/drawingml/2006/picture">
+                      <pic:pic xmlns:pic="http://schemas.openxmlformats.org/drawingml/2006/picture">
+                        <pic:nvPicPr>
+                          <pic:cNvPr id="1" name=""/>
+                          <pic:cNvPicPr/>
+                        </pic:nvPicPr>
+                        <pic:blipFill>
+                          <a:blip r:embed="rId11"/>
+                          <a:stretch>
+                            <a:fillRect/>
+                          </a:stretch>
+                        </pic:blipFill>
+                        <pic:spPr>
+                          <a:xfrm>
+                            <a:off x="0" y="0"/>
+                            <a:ext cx="940070" cy="872497"/>
+                          </a:xfrm>
+                          <a:prstGeom prst="rect">
+                            <a:avLst/>
+                          </a:prstGeom>
+                        </pic:spPr>
+                      </pic:pic>
+                    </a:graphicData>
+                  </a:graphic>
+                </wp:inline>
+              </w:drawing>
+            </w:r>
+          </w:p>
+        </w:tc>
+      </w:tr>
+      <w:tr>
+        <w:trPr>
+          <w:jc w:val="center"/>
+        </w:trPr>
+        <w:tc>
+          <w:tcPr>
+            <w:tcW w:w="1698" w:type="dxa"/>
+          </w:tcPr>
+          <w:p>
+            <w:pPr>
+              <w:jc w:val="center"/>
+            </w:pPr>
+          </w:p>
+          <w:p>
+            <w:pPr>
+              <w:jc w:val="center"/>
+            </w:pPr>
+          </w:p>
+          <w:p>
+            <w:pPr>
+              <w:jc w:val="center"/>
+            </w:pPr>
+            <w:r>
+              <w:t>Violeta:</w:t>
+            </w:r>
+          </w:p>
+          <w:p>
+            <w:pPr>
+              <w:jc w:val="center"/>
+            </w:pPr>
+          </w:p>
+          <w:p>
+            <w:pPr>
+              <w:jc w:val="center"/>
+            </w:pPr>
+          </w:p>
+        </w:tc>
+        <w:tc>
+          <w:tcPr>
+            <w:tcW w:w="1699" w:type="dxa"/>
+          </w:tcPr>
+          <w:p>
+            <w:pPr>
+              <w:jc w:val="center"/>
+            </w:pPr>
+          </w:p>
+          <w:p>
+            <w:pPr>
+              <w:jc w:val="center"/>
+            </w:pPr>
+          </w:p>
+          <w:p>
+            <w:pPr>
+              <w:jc w:val="center"/>
+              <w:rPr>
+                <w:u w:val="single"/>
+              </w:rPr>
+            </w:pPr>
+            <w:r>
+              <w:t>#</w:t>
+            </w:r>
+            <w:r>
+              <w:t>7d6AA</w:t>
+            </w:r>
+            <w:r>
+              <w:t>6</w:t>
+            </w:r>
+          </w:p>
+          <w:p>
+            <w:pPr>
+              <w:jc w:val="center"/>
+            </w:pPr>
+          </w:p>
+          <w:p>
+            <w:pPr>
+              <w:jc w:val="center"/>
+            </w:pPr>
+          </w:p>
+        </w:tc>
+        <w:tc>
+          <w:tcPr>
+            <w:tcW w:w="1560" w:type="dxa"/>
+          </w:tcPr>
+          <w:p>
+            <w:pPr>
+              <w:jc w:val="center"/>
+            </w:pPr>
+            <w:r>
+              <w:rPr>
+                <w:noProof/>
+                <w:lang w:eastAsia="es-ES"/>
+              </w:rPr>
+              <w:drawing>
+                <wp:inline distT="0" distB="0" distL="0" distR="0" wp14:anchorId="0E5C7520" wp14:editId="74C7A7E8">
+                  <wp:extent cx="918845" cy="852170"/>
+                  <wp:effectExtent l="0" t="0" r="0" b="5080"/>
+                  <wp:docPr id="8" name="Imagen 8"/>
+                  <wp:cNvGraphicFramePr>
+                    <a:graphicFrameLocks xmlns:a="http://schemas.openxmlformats.org/drawingml/2006/main" noChangeAspect="1"/>
+                  </wp:cNvGraphicFramePr>
+                  <a:graphic xmlns:a="http://schemas.openxmlformats.org/drawingml/2006/main">
+                    <a:graphicData uri="http://schemas.openxmlformats.org/drawingml/2006/picture">
+                      <pic:pic xmlns:pic="http://schemas.openxmlformats.org/drawingml/2006/picture">
+                        <pic:nvPicPr>
+                          <pic:cNvPr id="1" name=""/>
+                          <pic:cNvPicPr/>
+                        </pic:nvPicPr>
+                        <pic:blipFill>
+                          <a:blip r:embed="rId12"/>
+                          <a:stretch>
+                            <a:fillRect/>
+                          </a:stretch>
+                        </pic:blipFill>
+                        <pic:spPr>
+                          <a:xfrm>
+                            <a:off x="0" y="0"/>
+                            <a:ext cx="922557" cy="855613"/>
+                          </a:xfrm>
+                          <a:prstGeom prst="rect">
+                            <a:avLst/>
+                          </a:prstGeom>
+                        </pic:spPr>
+                      </pic:pic>
+                    </a:graphicData>
+                  </a:graphic>
+                </wp:inline>
+              </w:drawing>
+            </w:r>
+          </w:p>
+        </w:tc>
+      </w:tr>
+      <w:tr>
+        <w:trPr>
+          <w:jc w:val="center"/>
+        </w:trPr>
+        <w:tc>
+          <w:tcPr>
+            <w:tcW w:w="1698" w:type="dxa"/>
+          </w:tcPr>
+          <w:p>
+            <w:pPr>
+              <w:jc w:val="center"/>
+            </w:pPr>
+          </w:p>
+          <w:p>
+            <w:pPr>
+              <w:jc w:val="center"/>
+            </w:pPr>
+          </w:p>
+          <w:p>
+            <w:pPr>
+              <w:jc w:val="center"/>
+            </w:pPr>
+            <w:r>
+              <w:t>Negro:</w:t>
+            </w:r>
+          </w:p>
+          <w:p>
+            <w:pPr>
+              <w:jc w:val="center"/>
+            </w:pPr>
+          </w:p>
+          <w:p>
+            <w:pPr>
+              <w:jc w:val="center"/>
+            </w:pPr>
+          </w:p>
+        </w:tc>
+        <w:tc>
+          <w:tcPr>
+            <w:tcW w:w="1699" w:type="dxa"/>
+          </w:tcPr>
+          <w:p>
+            <w:pPr>
+              <w:jc w:val="center"/>
+            </w:pPr>
+          </w:p>
+          <w:p>
+            <w:pPr>
+              <w:jc w:val="center"/>
+            </w:pPr>
+          </w:p>
+          <w:p>
+            <w:pPr>
+              <w:jc w:val="center"/>
+            </w:pPr>
+            <w:r>
+              <w:t>#000000</w:t>
+            </w:r>
+          </w:p>
+          <w:p>
+            <w:pPr>
+              <w:jc w:val="center"/>
+            </w:pPr>
+          </w:p>
+          <w:p>
+            <w:pPr>
+              <w:jc w:val="center"/>
+            </w:pPr>
+          </w:p>
+        </w:tc>
+        <w:tc>
+          <w:tcPr>
+            <w:tcW w:w="1560" w:type="dxa"/>
+          </w:tcPr>
+          <w:p>
+            <w:pPr>
+              <w:jc w:val="center"/>
+            </w:pPr>
+            <w:r>
+              <w:rPr>
+                <w:noProof/>
+                <w:lang w:eastAsia="es-ES"/>
+              </w:rPr>
+              <w:drawing>
+                <wp:inline distT="0" distB="0" distL="0" distR="0" wp14:anchorId="4CEF160A" wp14:editId="0B2D6629">
+                  <wp:extent cx="914400" cy="847627"/>
+                  <wp:effectExtent l="0" t="0" r="0" b="0"/>
+                  <wp:docPr id="1" name="Imagen 1"/>
+                  <wp:cNvGraphicFramePr>
+                    <a:graphicFrameLocks xmlns:a="http://schemas.openxmlformats.org/drawingml/2006/main" noChangeAspect="1"/>
+                  </wp:cNvGraphicFramePr>
+                  <a:graphic xmlns:a="http://schemas.openxmlformats.org/drawingml/2006/main">
+                    <a:graphicData uri="http://schemas.openxmlformats.org/drawingml/2006/picture">
+                      <pic:pic xmlns:pic="http://schemas.openxmlformats.org/drawingml/2006/picture">
+                        <pic:nvPicPr>
+                          <pic:cNvPr id="1" name=""/>
+                          <pic:cNvPicPr/>
+                        </pic:nvPicPr>
+                        <pic:blipFill>
+                          <a:blip r:embed="rId13"/>
+                          <a:stretch>
+                            <a:fillRect/>
+                          </a:stretch>
+                        </pic:blipFill>
+                        <pic:spPr>
+                          <a:xfrm>
+                            <a:off x="0" y="0"/>
+                            <a:ext cx="919458" cy="852316"/>
+                          </a:xfrm>
+                          <a:prstGeom prst="rect">
+                            <a:avLst/>
+                          </a:prstGeom>
+                        </pic:spPr>
+                      </pic:pic>
+                    </a:graphicData>
+                  </a:graphic>
+                </wp:inline>
+              </w:drawing>
+            </w:r>
+          </w:p>
+        </w:tc>
+      </w:tr>
+    </w:tbl>
+    <w:p>
+      <w:pPr>
+        <w:tabs>
+          <w:tab w:val="left" w:pos="5656"/>
+        </w:tabs>
+        <w:jc w:val="both"/>
         <w:rPr>
           <w:noProof/>
           <w:lang w:eastAsia="es-ES"/>
         </w:rPr>
-        <mc:AlternateContent>
-          <mc:Choice Requires="wps">
-            <w:drawing>
-              <wp:anchor distT="0" distB="0" distL="114300" distR="114300" simplePos="0" relativeHeight="251658239" behindDoc="1" locked="0" layoutInCell="1" allowOverlap="1" wp14:anchorId="246FC3B0" wp14:editId="6EB3060F">
-                <wp:simplePos x="0" y="0"/>
-                <wp:positionH relativeFrom="margin">
-                  <wp:align>center</wp:align>
-                </wp:positionH>
-                <wp:positionV relativeFrom="paragraph">
-                  <wp:posOffset>7620</wp:posOffset>
-                </wp:positionV>
-                <wp:extent cx="6313018" cy="1843431"/>
-                <wp:effectExtent l="0" t="0" r="12065" b="23495"/>
-                <wp:wrapNone/>
-                <wp:docPr id="4" name="Rectángulo 4"/>
-                <wp:cNvGraphicFramePr/>
-                <a:graphic xmlns:a="http://schemas.openxmlformats.org/drawingml/2006/main">
-                  <a:graphicData uri="http://schemas.microsoft.com/office/word/2010/wordprocessingShape">
-                    <wps:wsp>
-                      <wps:cNvSpPr/>
-                      <wps:spPr>
-                        <a:xfrm>
-                          <a:off x="0" y="0"/>
-                          <a:ext cx="6313018" cy="1843431"/>
-                        </a:xfrm>
-                        <a:prstGeom prst="rect">
-                          <a:avLst/>
-                        </a:prstGeom>
-                        <a:solidFill>
-                          <a:srgbClr val="69995D"/>
-                        </a:solidFill>
-                        <a:ln>
-                          <a:solidFill>
-                            <a:srgbClr val="69995D"/>
-                          </a:solidFill>
-                        </a:ln>
-                      </wps:spPr>
-                      <wps:style>
-                        <a:lnRef idx="2">
-                          <a:schemeClr val="accent1">
-                            <a:shade val="50000"/>
-                          </a:schemeClr>
-                        </a:lnRef>
-                        <a:fillRef idx="1">
-                          <a:schemeClr val="accent1"/>
-                        </a:fillRef>
-                        <a:effectRef idx="0">
-                          <a:schemeClr val="accent1"/>
-                        </a:effectRef>
-                        <a:fontRef idx="minor">
-                          <a:schemeClr val="lt1"/>
-                        </a:fontRef>
-                      </wps:style>
-                      <wps:bodyPr rot="0" spcFirstLastPara="0" vertOverflow="overflow" horzOverflow="overflow" vert="horz" wrap="square" lIns="91440" tIns="45720" rIns="91440" bIns="45720" numCol="1" spcCol="0" rtlCol="0" fromWordArt="0" anchor="ctr" anchorCtr="0" forceAA="0" compatLnSpc="1">
-                        <a:prstTxWarp prst="textNoShape">
-                          <a:avLst/>
-                        </a:prstTxWarp>
-                        <a:noAutofit/>
-                      </wps:bodyPr>
-                    </wps:wsp>
-                  </a:graphicData>
-                </a:graphic>
-              </wp:anchor>
-            </w:drawing>
-          </mc:Choice>
-          <mc:Fallback>
-            <w:pict>
-              <v:rect w14:anchorId="739FED1F" id="Rectángulo 4" o:spid="_x0000_s1026" style="position:absolute;margin-left:0;margin-top:.6pt;width:497.1pt;height:145.15pt;z-index:-251658241;visibility:visible;mso-wrap-style:square;mso-wrap-distance-left:9pt;mso-wrap-distance-top:0;mso-wrap-distance-right:9pt;mso-wrap-distance-bottom:0;mso-position-horizontal:center;mso-position-horizontal-relative:margin;mso-position-vertical:absolute;mso-position-vertical-relative:text;v-text-anchor:middle" o:gfxdata="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" fillcolor="#69995d" strokecolor="#69995d" strokeweight="1pt">
-                <w10:wrap anchorx="margin"/>
-              </v:rect>
-            </w:pict>
-          </mc:Fallback>
-        </mc:AlternateContent>
-      </w:r>
+      </w:pPr>
+    </w:p>
+    <w:p>
+      <w:r>
+        <w:t>Fuente: LEMON MILK</w:t>
+      </w:r>
+      <w:r>
+        <w:t xml:space="preserve"> para títulos</w:t>
+      </w:r>
+      <w:r>
+        <w:t>.</w:t>
+      </w:r>
+    </w:p>
+    <w:p>
+      <w:pPr>
+        <w:jc w:val="center"/>
+        <w:rPr>
+          <w:color w:val="1B998B"/>
+        </w:rPr>
+      </w:pPr>
       <w:r>
         <w:rPr>
           <w:noProof/>
           <w:lang w:eastAsia="es-ES"/>
         </w:rPr>
-        <w:pict>
-          <v:shapetype id="_x0000_t75" coordsize="21600,21600" o:spt="75" o:preferrelative="t" path="m@4@5l@4@11@9@11@9@5xe" filled="f" stroked="f">
-            <v:stroke joinstyle="miter"/>
-            <v:formulas>
-              <v:f eqn="if lineDrawn pixelLineWidth 0"/>
-              <v:f eqn="sum @0 1 0"/>
-              <v:f eqn="sum 0 0 @1"/>
-              <v:f eqn="prod @2 1 2"/>
-              <v:f eqn="prod @3 21600 pixelWidth"/>
-              <v:f eqn="prod @3 21600 pixelHeight"/>
-              <v:f eqn="sum @0 0 1"/>
-              <v:f eqn="prod @6 1 2"/>
-              <v:f eqn="prod @7 21600 pixelWidth"/>
-              <v:f eqn="sum @8 21600 0"/>
-              <v:f eqn="prod @7 21600 pixelHeight"/>
-              <v:f eqn="sum @10 21600 0"/>
-            </v:formulas>
-            <v:path o:extrusionok="f" gradientshapeok="t" o:connecttype="rect"/>
-            <o:lock v:ext="edit" aspectratio="t"/>
-          </v:shapetype>
-          <v:shape id="_x0000_i1026" type="#_x0000_t75" style="width:424.85pt;height:156.25pt">
-            <v:imagedata r:id="rId8" o:title="logo"/>
-          </v:shape>
-        </w:pict>
+        <w:drawing>
+          <wp:inline distT="0" distB="0" distL="0" distR="0" wp14:anchorId="4848C49F" wp14:editId="2AABEB6B">
+            <wp:extent cx="2113471" cy="923774"/>
+            <wp:effectExtent l="0" t="0" r="1270" b="0"/>
+            <wp:docPr id="10" name="Imagen 10"/>
+            <wp:cNvGraphicFramePr>
+              <a:graphicFrameLocks xmlns:a="http://schemas.openxmlformats.org/drawingml/2006/main" noChangeAspect="1"/>
+            </wp:cNvGraphicFramePr>
+            <a:graphic xmlns:a="http://schemas.openxmlformats.org/drawingml/2006/main">
+              <a:graphicData uri="http://schemas.openxmlformats.org/drawingml/2006/picture">
+                <pic:pic xmlns:pic="http://schemas.openxmlformats.org/drawingml/2006/picture">
+                  <pic:nvPicPr>
+                    <pic:cNvPr id="10" name="foto.jpg"/>
+                    <pic:cNvPicPr/>
+                  </pic:nvPicPr>
+                  <pic:blipFill>
+                    <a:blip r:embed="rId14" cstate="print">
+                      <a:extLst>
+                        <a:ext uri="{28A0092B-C50C-407E-A947-70E740481C1C}">
+                          <a14:useLocalDpi xmlns:a14="http://schemas.microsoft.com/office/drawing/2010/main" val="0"/>
+                        </a:ext>
+                      </a:extLst>
+                    </a:blip>
+                    <a:stretch>
+                      <a:fillRect/>
+                    </a:stretch>
+                  </pic:blipFill>
+                  <pic:spPr>
+                    <a:xfrm>
+                      <a:off x="0" y="0"/>
+                      <a:ext cx="2180703" cy="953160"/>
+                    </a:xfrm>
+                    <a:prstGeom prst="rect">
+                      <a:avLst/>
+                    </a:prstGeom>
+                  </pic:spPr>
+                </pic:pic>
+              </a:graphicData>
+            </a:graphic>
+          </wp:inline>
+        </w:drawing>
       </w:r>
       <w:bookmarkStart w:id="0" w:name="_GoBack"/>
       <w:bookmarkEnd w:id="0"/>
     </w:p>
     <w:p>
       <w:pPr>
+        <w:tabs>
+          <w:tab w:val="left" w:pos="5656"/>
+        </w:tabs>
         <w:jc w:val="both"/>
       </w:pPr>
       <w:r>
-        <w:t xml:space="preserve">¿Porque un elefante? </w:t>
-      </w:r>
-      <w:r>
-        <w:t xml:space="preserve">En la cultura india, el elefante tiene un fuerte simbolismo. Está considerado un </w:t>
-      </w:r>
+        <w:lastRenderedPageBreak/>
+        <w:t xml:space="preserve">Fuente: </w:t>
+      </w:r>
+      <w:proofErr w:type="spellStart"/>
       <w:r>
         <w:rPr>
-          <w:b/>
+          <w:noProof/>
+          <w:lang w:eastAsia="es-ES"/>
         </w:rPr>
-        <w:t>protector del hogar</w:t>
-      </w:r>
+        <w:t>V</w:t>
+      </w:r>
+      <w:r>
+        <w:t>erdana</w:t>
+      </w:r>
+      <w:proofErr w:type="spellEnd"/>
       <w:r>
         <w:t xml:space="preserve"> </w:t>
       </w:r>
       <w:r>
-        <w:rPr>
-          <w:b/>
-        </w:rPr>
-        <w:t>y de la familia</w:t>
-      </w:r>
-      <w:r>
-        <w:t xml:space="preserve"> a la que vez que atrae la buena suerte, la abundancia y otorga longevidad y sabiduría.</w:t>
+        <w:t>para cuerpo</w:t>
+      </w:r>
+      <w:r>
+        <w:t>.</w:t>
       </w:r>
     </w:p>
     <w:p>
       <w:pPr>
-        <w:jc w:val="both"/>
-      </w:pPr>
-    </w:p>
-    <w:p>
-      <w:pPr>
-        <w:jc w:val="both"/>
-      </w:pPr>
-      <w:r>
-        <w:t>Colores:</w:t>
-      </w:r>
-    </w:p>
-    <w:p>
-      <w:pPr>
-        <w:jc w:val="both"/>
-      </w:pPr>
-      <w:r>
-        <w:t xml:space="preserve">Amarillo pastel: </w:t>
-      </w:r>
-      <w:r>
-        <w:tab/>
-        <w:t>#</w:t>
-      </w:r>
-      <w:r>
-        <w:t>fde8b5</w:t>
-      </w:r>
-    </w:p>
-    <w:p>
-      <w:pPr>
-        <w:jc w:val="both"/>
-      </w:pPr>
-      <w:proofErr w:type="spellStart"/>
-      <w:r>
-        <w:t>Marron</w:t>
-      </w:r>
-      <w:proofErr w:type="spellEnd"/>
-      <w:r>
-        <w:t xml:space="preserve"> claro: </w:t>
-      </w:r>
-      <w:r>
-        <w:tab/>
-      </w:r>
-      <w:r>
-        <w:tab/>
-        <w:t>#</w:t>
-      </w:r>
-      <w:r>
-        <w:t>905937</w:t>
-      </w:r>
-    </w:p>
-    <w:p>
-      <w:pPr>
-        <w:jc w:val="both"/>
-      </w:pPr>
-      <w:proofErr w:type="spellStart"/>
-      <w:r>
-        <w:t>Marron</w:t>
-      </w:r>
-      <w:proofErr w:type="spellEnd"/>
-      <w:r>
-        <w:t xml:space="preserve">: </w:t>
-      </w:r>
-      <w:r>
-        <w:tab/>
-      </w:r>
-      <w:r>
-        <w:tab/>
-        <w:t>#</w:t>
-      </w:r>
-      <w:r>
-        <w:t>4d1d0c</w:t>
-      </w:r>
-    </w:p>
-    <w:p>
-      <w:pPr>
-        <w:jc w:val="both"/>
-      </w:pPr>
-      <w:r>
-        <w:t xml:space="preserve">Negro: </w:t>
-      </w:r>
-      <w:r>
-        <w:tab/>
-      </w:r>
-      <w:r>
-        <w:tab/>
-      </w:r>
-      <w:r>
-        <w:tab/>
-        <w:t>#</w:t>
-      </w:r>
-      <w:r>
-        <w:t>000000</w:t>
-      </w:r>
-    </w:p>
-    <w:p>
-      <w:pPr>
-        <w:jc w:val="both"/>
+        <w:tabs>
+          <w:tab w:val="left" w:pos="5656"/>
+        </w:tabs>
+        <w:spacing w:after="0"/>
+        <w:jc w:val="center"/>
+        <w:rPr>
+          <w:rFonts w:ascii="Verdana" w:hAnsi="Verdana"/>
+          <w:sz w:val="36"/>
+          <w:szCs w:val="36"/>
+        </w:rPr>
       </w:pPr>
       <w:r>
         <w:rPr>
@@ -1122,10 +1502,10 @@
           <w:lang w:eastAsia="es-ES"/>
         </w:rPr>
         <w:drawing>
-          <wp:inline distT="0" distB="0" distL="0" distR="0" wp14:anchorId="1AF55166" wp14:editId="269AF5CC">
-            <wp:extent cx="5773407" cy="292608"/>
-            <wp:effectExtent l="0" t="0" r="0" b="0"/>
-            <wp:docPr id="1" name="Imagen 1"/>
+          <wp:inline distT="0" distB="0" distL="0" distR="0" wp14:anchorId="32E3CDAF" wp14:editId="124EA68E">
+            <wp:extent cx="1828800" cy="1019908"/>
+            <wp:effectExtent l="0" t="0" r="0" b="8890"/>
+            <wp:docPr id="3" name="Imagen 3"/>
             <wp:cNvGraphicFramePr>
               <a:graphicFrameLocks xmlns:a="http://schemas.openxmlformats.org/drawingml/2006/main" noChangeAspect="1"/>
             </wp:cNvGraphicFramePr>
@@ -1137,7 +1517,7 @@
                     <pic:cNvPicPr/>
                   </pic:nvPicPr>
                   <pic:blipFill>
-                    <a:blip r:embed="rId9"/>
+                    <a:blip r:embed="rId15"/>
                     <a:stretch>
                       <a:fillRect/>
                     </a:stretch>
@@ -1145,7 +1525,7 @@
                   <pic:spPr>
                     <a:xfrm>
                       <a:off x="0" y="0"/>
-                      <a:ext cx="6221918" cy="315339"/>
+                      <a:ext cx="1851329" cy="1032472"/>
                     </a:xfrm>
                     <a:prstGeom prst="rect">
                       <a:avLst/>
@@ -1157,6 +1537,20 @@
           </wp:inline>
         </w:drawing>
       </w:r>
+    </w:p>
+    <w:p>
+      <w:pPr>
+        <w:tabs>
+          <w:tab w:val="left" w:pos="5656"/>
+        </w:tabs>
+        <w:spacing w:after="0"/>
+        <w:jc w:val="center"/>
+        <w:rPr>
+          <w:rFonts w:ascii="Verdana" w:hAnsi="Verdana"/>
+          <w:sz w:val="36"/>
+          <w:szCs w:val="36"/>
+        </w:rPr>
+      </w:pPr>
     </w:p>
     <w:sectPr>
       <w:pgSz w:w="11906" w:h="16838"/>
@@ -1168,6 +1562,56 @@
     </w:sectPr>
   </w:body>
 </w:document>
+</file>
+
+<file path=word/endnotes.xml><?xml version="1.0" encoding="utf-8"?>
+<w:endnotes xmlns:wpc="http://schemas.microsoft.com/office/word/2010/wordprocessingCanvas" xmlns:cx="http://schemas.microsoft.com/office/drawing/2014/chartex" xmlns:mc="http://schemas.openxmlformats.org/markup-compatibility/2006" xmlns:o="urn:schemas-microsoft-com:office:office" xmlns:r="http://schemas.openxmlformats.org/officeDocument/2006/relationships" xmlns:m="http://schemas.openxmlformats.org/officeDocument/2006/math" xmlns:v="urn:schemas-microsoft-com:vml" xmlns:wp14="http://schemas.microsoft.com/office/word/2010/wordprocessingDrawing" xmlns:wp="http://schemas.openxmlformats.org/drawingml/2006/wordprocessingDrawing" xmlns:w10="urn:schemas-microsoft-com:office:word" xmlns:w="http://schemas.openxmlformats.org/wordprocessingml/2006/main" xmlns:w14="http://schemas.microsoft.com/office/word/2010/wordml" xmlns:w15="http://schemas.microsoft.com/office/word/2012/wordml" xmlns:w16se="http://schemas.microsoft.com/office/word/2015/wordml/symex" xmlns:wpg="http://schemas.microsoft.com/office/word/2010/wordprocessingGroup" xmlns:wpi="http://schemas.microsoft.com/office/word/2010/wordprocessingInk" xmlns:wne="http://schemas.microsoft.com/office/word/2006/wordml" xmlns:wps="http://schemas.microsoft.com/office/word/2010/wordprocessingShape" mc:Ignorable="w14 w15 w16se wp14">
+  <w:endnote w:type="separator" w:id="-1">
+    <w:p>
+      <w:pPr>
+        <w:spacing w:after="0" w:line="240" w:lineRule="auto"/>
+      </w:pPr>
+      <w:r>
+        <w:separator/>
+      </w:r>
+    </w:p>
+  </w:endnote>
+  <w:endnote w:type="continuationSeparator" w:id="0">
+    <w:p>
+      <w:pPr>
+        <w:spacing w:after="0" w:line="240" w:lineRule="auto"/>
+      </w:pPr>
+      <w:r>
+        <w:continuationSeparator/>
+      </w:r>
+    </w:p>
+  </w:endnote>
+</w:endnotes>
+</file>
+
+<file path=word/footnotes.xml><?xml version="1.0" encoding="utf-8"?>
+<w:footnotes xmlns:wpc="http://schemas.microsoft.com/office/word/2010/wordprocessingCanvas" xmlns:cx="http://schemas.microsoft.com/office/drawing/2014/chartex" xmlns:mc="http://schemas.openxmlformats.org/markup-compatibility/2006" xmlns:o="urn:schemas-microsoft-com:office:office" xmlns:r="http://schemas.openxmlformats.org/officeDocument/2006/relationships" xmlns:m="http://schemas.openxmlformats.org/officeDocument/2006/math" xmlns:v="urn:schemas-microsoft-com:vml" xmlns:wp14="http://schemas.microsoft.com/office/word/2010/wordprocessingDrawing" xmlns:wp="http://schemas.openxmlformats.org/drawingml/2006/wordprocessingDrawing" xmlns:w10="urn:schemas-microsoft-com:office:word" xmlns:w="http://schemas.openxmlformats.org/wordprocessingml/2006/main" xmlns:w14="http://schemas.microsoft.com/office/word/2010/wordml" xmlns:w15="http://schemas.microsoft.com/office/word/2012/wordml" xmlns:w16se="http://schemas.microsoft.com/office/word/2015/wordml/symex" xmlns:wpg="http://schemas.microsoft.com/office/word/2010/wordprocessingGroup" xmlns:wpi="http://schemas.microsoft.com/office/word/2010/wordprocessingInk" xmlns:wne="http://schemas.microsoft.com/office/word/2006/wordml" xmlns:wps="http://schemas.microsoft.com/office/word/2010/wordprocessingShape" mc:Ignorable="w14 w15 w16se wp14">
+  <w:footnote w:type="separator" w:id="-1">
+    <w:p>
+      <w:pPr>
+        <w:spacing w:after="0" w:line="240" w:lineRule="auto"/>
+      </w:pPr>
+      <w:r>
+        <w:separator/>
+      </w:r>
+    </w:p>
+  </w:footnote>
+  <w:footnote w:type="continuationSeparator" w:id="0">
+    <w:p>
+      <w:pPr>
+        <w:spacing w:after="0" w:line="240" w:lineRule="auto"/>
+      </w:pPr>
+      <w:r>
+        <w:continuationSeparator/>
+      </w:r>
+    </w:p>
+  </w:footnote>
+</w:footnotes>
 </file>
 
 <file path=word/styles.xml><?xml version="1.0" encoding="utf-8"?>
@@ -1571,7 +2015,7 @@
     <w:link w:val="Ttulo1Car"/>
     <w:uiPriority w:val="9"/>
     <w:qFormat/>
-    <w:rsid w:val="00CD44EC"/>
+    <w:rsid w:val="002553A1"/>
     <w:pPr>
       <w:keepNext/>
       <w:keepLines/>
@@ -1580,9 +2024,31 @@
     </w:pPr>
     <w:rPr>
       <w:rFonts w:asciiTheme="majorHAnsi" w:eastAsiaTheme="majorEastAsia" w:hAnsiTheme="majorHAnsi" w:cstheme="majorBidi"/>
-      <w:color w:val="2E74B5" w:themeColor="accent1" w:themeShade="BF"/>
+      <w:color w:val="7D6AA6"/>
       <w:sz w:val="32"/>
       <w:szCs w:val="32"/>
+    </w:rPr>
+  </w:style>
+  <w:style w:type="paragraph" w:styleId="Ttulo2">
+    <w:name w:val="heading 2"/>
+    <w:basedOn w:val="Normal"/>
+    <w:next w:val="Normal"/>
+    <w:link w:val="Ttulo2Car"/>
+    <w:uiPriority w:val="9"/>
+    <w:unhideWhenUsed/>
+    <w:qFormat/>
+    <w:rsid w:val="002553A1"/>
+    <w:pPr>
+      <w:keepNext/>
+      <w:keepLines/>
+      <w:spacing w:before="40" w:after="0"/>
+      <w:outlineLvl w:val="1"/>
+    </w:pPr>
+    <w:rPr>
+      <w:rFonts w:asciiTheme="majorHAnsi" w:eastAsiaTheme="majorEastAsia" w:hAnsiTheme="majorHAnsi" w:cstheme="majorBidi"/>
+      <w:color w:val="7D6AA6"/>
+      <w:sz w:val="26"/>
+      <w:szCs w:val="26"/>
     </w:rPr>
   </w:style>
   <w:style w:type="character" w:default="1" w:styleId="Fuentedeprrafopredeter">
@@ -1617,10 +2083,10 @@
     <w:basedOn w:val="Fuentedeprrafopredeter"/>
     <w:link w:val="Ttulo1"/>
     <w:uiPriority w:val="9"/>
-    <w:rsid w:val="00CD44EC"/>
+    <w:rsid w:val="002553A1"/>
     <w:rPr>
       <w:rFonts w:asciiTheme="majorHAnsi" w:eastAsiaTheme="majorEastAsia" w:hAnsiTheme="majorHAnsi" w:cstheme="majorBidi"/>
-      <w:color w:val="2E74B5" w:themeColor="accent1" w:themeShade="BF"/>
+      <w:color w:val="7D6AA6"/>
       <w:sz w:val="32"/>
       <w:szCs w:val="32"/>
     </w:rPr>
@@ -1649,6 +2115,82 @@
       <w:rFonts w:eastAsiaTheme="minorEastAsia"/>
       <w:lang w:eastAsia="es-ES"/>
     </w:rPr>
+  </w:style>
+  <w:style w:type="table" w:styleId="Tablaconcuadrcula">
+    <w:name w:val="Table Grid"/>
+    <w:basedOn w:val="Tablanormal"/>
+    <w:uiPriority w:val="39"/>
+    <w:rsid w:val="00925FDE"/>
+    <w:pPr>
+      <w:spacing w:after="0" w:line="240" w:lineRule="auto"/>
+    </w:pPr>
+    <w:tblPr>
+      <w:tblBorders>
+        <w:top w:val="single" w:sz="4" w:space="0" w:color="auto"/>
+        <w:left w:val="single" w:sz="4" w:space="0" w:color="auto"/>
+        <w:bottom w:val="single" w:sz="4" w:space="0" w:color="auto"/>
+        <w:right w:val="single" w:sz="4" w:space="0" w:color="auto"/>
+        <w:insideH w:val="single" w:sz="4" w:space="0" w:color="auto"/>
+        <w:insideV w:val="single" w:sz="4" w:space="0" w:color="auto"/>
+      </w:tblBorders>
+    </w:tblPr>
+  </w:style>
+  <w:style w:type="character" w:customStyle="1" w:styleId="Ttulo2Car">
+    <w:name w:val="Título 2 Car"/>
+    <w:basedOn w:val="Fuentedeprrafopredeter"/>
+    <w:link w:val="Ttulo2"/>
+    <w:uiPriority w:val="9"/>
+    <w:rsid w:val="002553A1"/>
+    <w:rPr>
+      <w:rFonts w:asciiTheme="majorHAnsi" w:eastAsiaTheme="majorEastAsia" w:hAnsiTheme="majorHAnsi" w:cstheme="majorBidi"/>
+      <w:color w:val="7D6AA6"/>
+      <w:sz w:val="26"/>
+      <w:szCs w:val="26"/>
+    </w:rPr>
+  </w:style>
+  <w:style w:type="paragraph" w:styleId="Encabezado">
+    <w:name w:val="header"/>
+    <w:basedOn w:val="Normal"/>
+    <w:link w:val="EncabezadoCar"/>
+    <w:uiPriority w:val="99"/>
+    <w:unhideWhenUsed/>
+    <w:rsid w:val="002553A1"/>
+    <w:pPr>
+      <w:tabs>
+        <w:tab w:val="center" w:pos="4252"/>
+        <w:tab w:val="right" w:pos="8504"/>
+      </w:tabs>
+      <w:spacing w:after="0" w:line="240" w:lineRule="auto"/>
+    </w:pPr>
+  </w:style>
+  <w:style w:type="character" w:customStyle="1" w:styleId="EncabezadoCar">
+    <w:name w:val="Encabezado Car"/>
+    <w:basedOn w:val="Fuentedeprrafopredeter"/>
+    <w:link w:val="Encabezado"/>
+    <w:uiPriority w:val="99"/>
+    <w:rsid w:val="002553A1"/>
+  </w:style>
+  <w:style w:type="paragraph" w:styleId="Piedepgina">
+    <w:name w:val="footer"/>
+    <w:basedOn w:val="Normal"/>
+    <w:link w:val="PiedepginaCar"/>
+    <w:uiPriority w:val="99"/>
+    <w:unhideWhenUsed/>
+    <w:rsid w:val="002553A1"/>
+    <w:pPr>
+      <w:tabs>
+        <w:tab w:val="center" w:pos="4252"/>
+        <w:tab w:val="right" w:pos="8504"/>
+      </w:tabs>
+      <w:spacing w:after="0" w:line="240" w:lineRule="auto"/>
+    </w:pPr>
+  </w:style>
+  <w:style w:type="character" w:customStyle="1" w:styleId="PiedepginaCar">
+    <w:name w:val="Pie de página Car"/>
+    <w:basedOn w:val="Fuentedeprrafopredeter"/>
+    <w:link w:val="Piedepgina"/>
+    <w:uiPriority w:val="99"/>
+    <w:rsid w:val="002553A1"/>
   </w:style>
 </w:styles>
 </file>
@@ -1915,11 +2457,30 @@
 </file>
 
 <file path=customXml/item1.xml><?xml version="1.0" encoding="utf-8"?>
+<CoverPageProperties xmlns="http://schemas.microsoft.com/office/2006/coverPageProps">
+  <PublishDate>2024-09-20T00:00:00</PublishDate>
+  <Abstract/>
+  <CompanyAddress/>
+  <CompanyPhone/>
+  <CompanyFax/>
+  <CompanyEmail/>
+</CoverPageProperties>
+</file>
+
+<file path=customXml/item2.xml><?xml version="1.0" encoding="utf-8"?>
 <b:Sources xmlns:b="http://schemas.openxmlformats.org/officeDocument/2006/bibliography" xmlns="http://schemas.openxmlformats.org/officeDocument/2006/bibliography" SelectedStyle="\APASixthEditionOfficeOnline.xsl" StyleName="APA" Version="6"/>
 </file>
 
 <file path=customXml/itemProps1.xml><?xml version="1.0" encoding="utf-8"?>
-<ds:datastoreItem xmlns:ds="http://schemas.openxmlformats.org/officeDocument/2006/customXml" ds:itemID="{D8FA4302-3A82-43EA-9485-9D092C2CDFEF}">
+<ds:datastoreItem xmlns:ds="http://schemas.openxmlformats.org/officeDocument/2006/customXml" ds:itemID="{55AF091B-3C7A-41E3-B477-F2FDAA23CFDA}">
+  <ds:schemaRefs>
+    <ds:schemaRef ds:uri="http://schemas.microsoft.com/office/2006/coverPageProps"/>
+  </ds:schemaRefs>
+</ds:datastoreItem>
+</file>
+
+<file path=customXml/itemProps2.xml><?xml version="1.0" encoding="utf-8"?>
+<ds:datastoreItem xmlns:ds="http://schemas.openxmlformats.org/officeDocument/2006/customXml" ds:itemID="{8C3B2370-3932-4741-81D0-27B7716E0D19}">
   <ds:schemaRefs>
     <ds:schemaRef ds:uri="http://schemas.openxmlformats.org/officeDocument/2006/bibliography"/>
   </ds:schemaRefs>

</xml_diff>

<commit_message>
add esqueleto y inicio de componentes
</commit_message>
<xml_diff>
--- a/T1/Domo Systems co/Diseño.docx
+++ b/T1/Domo Systems co/Diseño.docx
@@ -230,29 +230,8 @@
                                         <w:spacing w:line="360" w:lineRule="auto"/>
                                       </w:pPr>
                                       <w:r>
-                                        <w:t xml:space="preserve">Josep </w:t>
+                                        <w:t>Josep Vicent Perelló Bertet</w:t>
                                       </w:r>
-                                      <w:proofErr w:type="spellStart"/>
-                                      <w:r>
-                                        <w:t>Vicent</w:t>
-                                      </w:r>
-                                      <w:proofErr w:type="spellEnd"/>
-                                      <w:r>
-                                        <w:t xml:space="preserve"> </w:t>
-                                      </w:r>
-                                      <w:proofErr w:type="spellStart"/>
-                                      <w:r>
-                                        <w:t>Perelló</w:t>
-                                      </w:r>
-                                      <w:proofErr w:type="spellEnd"/>
-                                      <w:r>
-                                        <w:t xml:space="preserve"> </w:t>
-                                      </w:r>
-                                      <w:proofErr w:type="spellStart"/>
-                                      <w:r>
-                                        <w:t>Bertet</w:t>
-                                      </w:r>
-                                      <w:proofErr w:type="spellEnd"/>
                                     </w:p>
                                   </w:sdtContent>
                                 </w:sdt>
@@ -390,29 +369,8 @@
                                   <w:spacing w:line="360" w:lineRule="auto"/>
                                 </w:pPr>
                                 <w:r>
-                                  <w:t xml:space="preserve">Josep </w:t>
+                                  <w:t>Josep Vicent Perelló Bertet</w:t>
                                 </w:r>
-                                <w:proofErr w:type="spellStart"/>
-                                <w:r>
-                                  <w:t>Vicent</w:t>
-                                </w:r>
-                                <w:proofErr w:type="spellEnd"/>
-                                <w:r>
-                                  <w:t xml:space="preserve"> </w:t>
-                                </w:r>
-                                <w:proofErr w:type="spellStart"/>
-                                <w:r>
-                                  <w:t>Perelló</w:t>
-                                </w:r>
-                                <w:proofErr w:type="spellEnd"/>
-                                <w:r>
-                                  <w:t xml:space="preserve"> </w:t>
-                                </w:r>
-                                <w:proofErr w:type="spellStart"/>
-                                <w:r>
-                                  <w:t>Bertet</w:t>
-                                </w:r>
-                                <w:proofErr w:type="spellEnd"/>
                               </w:p>
                             </w:sdtContent>
                           </w:sdt>
@@ -736,17 +694,9 @@
       <w:pPr>
         <w:pStyle w:val="Ttulo1"/>
       </w:pPr>
-      <w:proofErr w:type="spellStart"/>
       <w:r>
         <w:lastRenderedPageBreak/>
-        <w:t>Do</w:t>
-      </w:r>
-      <w:r>
-        <w:t>Sys</w:t>
-      </w:r>
-      <w:proofErr w:type="spellEnd"/>
-      <w:r>
-        <w:t xml:space="preserve"> Corporation</w:t>
+        <w:t>DOSYS CORP</w:t>
       </w:r>
     </w:p>
     <w:p>
@@ -754,21 +704,13 @@
         <w:pStyle w:val="Ttulo2"/>
       </w:pPr>
       <w:r>
-        <w:t>Guía de estilo</w:t>
+        <w:t>Wireframe</w:t>
       </w:r>
     </w:p>
     <w:p>
       <w:pPr>
-        <w:rPr>
-          <w:noProof/>
-          <w:lang w:eastAsia="es-ES"/>
-        </w:rPr>
+        <w:jc w:val="center"/>
       </w:pPr>
-      <w:r>
-        <w:t>Imagen corporativa:</w:t>
-      </w:r>
-    </w:p>
-    <w:p>
       <w:r>
         <w:rPr>
           <w:noProof/>
@@ -776,9 +718,9 @@
         </w:rPr>
         <w:drawing>
           <wp:inline distT="0" distB="0" distL="0" distR="0">
-            <wp:extent cx="5400040" cy="1985010"/>
+            <wp:extent cx="3812977" cy="2115879"/>
             <wp:effectExtent l="0" t="0" r="0" b="0"/>
-            <wp:docPr id="9" name="Imagen 9"/>
+            <wp:docPr id="2" name="Imagen 2"/>
             <wp:cNvGraphicFramePr>
               <a:graphicFrameLocks xmlns:a="http://schemas.openxmlformats.org/drawingml/2006/main" noChangeAspect="1"/>
             </wp:cNvGraphicFramePr>
@@ -786,11 +728,11 @@
               <a:graphicData uri="http://schemas.openxmlformats.org/drawingml/2006/picture">
                 <pic:pic xmlns:pic="http://schemas.openxmlformats.org/drawingml/2006/picture">
                   <pic:nvPicPr>
-                    <pic:cNvPr id="9" name="logo3.png"/>
+                    <pic:cNvPr id="2" name="Esqueleto.PNG"/>
                     <pic:cNvPicPr/>
                   </pic:nvPicPr>
                   <pic:blipFill>
-                    <a:blip r:embed="rId9" cstate="print">
+                    <a:blip r:embed="rId9">
                       <a:extLst>
                         <a:ext uri="{28A0092B-C50C-407E-A947-70E740481C1C}">
                           <a14:useLocalDpi xmlns:a14="http://schemas.microsoft.com/office/drawing/2010/main" val="0"/>
@@ -804,7 +746,167 @@
                   <pic:spPr>
                     <a:xfrm>
                       <a:off x="0" y="0"/>
-                      <a:ext cx="5400040" cy="1985010"/>
+                      <a:ext cx="3933289" cy="2182642"/>
+                    </a:xfrm>
+                    <a:prstGeom prst="rect">
+                      <a:avLst/>
+                    </a:prstGeom>
+                  </pic:spPr>
+                </pic:pic>
+              </a:graphicData>
+            </a:graphic>
+          </wp:inline>
+        </w:drawing>
+      </w:r>
+    </w:p>
+    <w:p>
+      <w:r>
+        <w:t>El menú se desplegará encima de nuestra página principal. Por eso, se demarca como zona oculta, será necesario clicar encima del Menu btn para desplegarlo.</w:t>
+      </w:r>
+      <w:r>
+        <w:t xml:space="preserve"> El pie estará debajo del todo, pero se ha ajustado para que se pueda ver su esqueleto.</w:t>
+      </w:r>
+    </w:p>
+    <w:p>
+      <w:pPr>
+        <w:pStyle w:val="Ttulo2"/>
+      </w:pPr>
+      <w:r>
+        <w:t>Guía de estilo</w:t>
+      </w:r>
+    </w:p>
+    <w:p>
+      <w:pPr>
+        <w:rPr>
+          <w:b/>
+          <w:noProof/>
+          <w:lang w:eastAsia="es-ES"/>
+        </w:rPr>
+      </w:pPr>
+      <w:r>
+        <w:rPr>
+          <w:b/>
+        </w:rPr>
+        <w:t>Imagen corporativa:</w:t>
+      </w:r>
+    </w:p>
+    <w:p>
+      <w:pPr>
+        <w:jc w:val="right"/>
+      </w:pPr>
+      <w:r>
+        <w:rPr>
+          <w:noProof/>
+          <w:lang w:eastAsia="es-ES"/>
+        </w:rPr>
+        <w:drawing>
+          <wp:anchor distT="0" distB="0" distL="114300" distR="114300" simplePos="0" relativeHeight="251664384" behindDoc="1" locked="0" layoutInCell="1" allowOverlap="1" wp14:anchorId="2847BD6D" wp14:editId="633AD60A">
+            <wp:simplePos x="0" y="0"/>
+            <wp:positionH relativeFrom="margin">
+              <wp:align>left</wp:align>
+            </wp:positionH>
+            <wp:positionV relativeFrom="paragraph">
+              <wp:posOffset>11946</wp:posOffset>
+            </wp:positionV>
+            <wp:extent cx="2275205" cy="836295"/>
+            <wp:effectExtent l="0" t="0" r="0" b="0"/>
+            <wp:wrapTight wrapText="bothSides">
+              <wp:wrapPolygon edited="0">
+                <wp:start x="15915" y="1476"/>
+                <wp:lineTo x="1085" y="8364"/>
+                <wp:lineTo x="1085" y="12793"/>
+                <wp:lineTo x="11213" y="18205"/>
+                <wp:lineTo x="15192" y="18205"/>
+                <wp:lineTo x="15553" y="20173"/>
+                <wp:lineTo x="20617" y="20173"/>
+                <wp:lineTo x="21160" y="18205"/>
+                <wp:lineTo x="21341" y="14761"/>
+                <wp:lineTo x="21160" y="7872"/>
+                <wp:lineTo x="19351" y="3444"/>
+                <wp:lineTo x="17724" y="1476"/>
+                <wp:lineTo x="15915" y="1476"/>
+              </wp:wrapPolygon>
+            </wp:wrapTight>
+            <wp:docPr id="9" name="Imagen 9"/>
+            <wp:cNvGraphicFramePr>
+              <a:graphicFrameLocks xmlns:a="http://schemas.openxmlformats.org/drawingml/2006/main" noChangeAspect="1"/>
+            </wp:cNvGraphicFramePr>
+            <a:graphic xmlns:a="http://schemas.openxmlformats.org/drawingml/2006/main">
+              <a:graphicData uri="http://schemas.openxmlformats.org/drawingml/2006/picture">
+                <pic:pic xmlns:pic="http://schemas.openxmlformats.org/drawingml/2006/picture">
+                  <pic:nvPicPr>
+                    <pic:cNvPr id="9" name="logo3.png"/>
+                    <pic:cNvPicPr/>
+                  </pic:nvPicPr>
+                  <pic:blipFill>
+                    <a:blip r:embed="rId10" cstate="print">
+                      <a:extLst>
+                        <a:ext uri="{28A0092B-C50C-407E-A947-70E740481C1C}">
+                          <a14:useLocalDpi xmlns:a14="http://schemas.microsoft.com/office/drawing/2010/main" val="0"/>
+                        </a:ext>
+                      </a:extLst>
+                    </a:blip>
+                    <a:stretch>
+                      <a:fillRect/>
+                    </a:stretch>
+                  </pic:blipFill>
+                  <pic:spPr>
+                    <a:xfrm>
+                      <a:off x="0" y="0"/>
+                      <a:ext cx="2275205" cy="836295"/>
+                    </a:xfrm>
+                    <a:prstGeom prst="rect">
+                      <a:avLst/>
+                    </a:prstGeom>
+                  </pic:spPr>
+                </pic:pic>
+              </a:graphicData>
+            </a:graphic>
+            <wp14:sizeRelH relativeFrom="margin">
+              <wp14:pctWidth>0</wp14:pctWidth>
+            </wp14:sizeRelH>
+            <wp14:sizeRelV relativeFrom="margin">
+              <wp14:pctHeight>0</wp14:pctHeight>
+            </wp14:sizeRelV>
+          </wp:anchor>
+        </w:drawing>
+      </w:r>
+      <w:r>
+        <w:rPr>
+          <w:noProof/>
+          <w:lang w:eastAsia="es-ES"/>
+        </w:rPr>
+        <w:drawing>
+          <wp:inline distT="0" distB="0" distL="0" distR="0" wp14:anchorId="5C306DCC" wp14:editId="48F10B18">
+            <wp:extent cx="863896" cy="850605"/>
+            <wp:effectExtent l="0" t="0" r="0" b="0"/>
+            <wp:docPr id="4" name="Imagen 4"/>
+            <wp:cNvGraphicFramePr>
+              <a:graphicFrameLocks xmlns:a="http://schemas.openxmlformats.org/drawingml/2006/main" noChangeAspect="1"/>
+            </wp:cNvGraphicFramePr>
+            <a:graphic xmlns:a="http://schemas.openxmlformats.org/drawingml/2006/main">
+              <a:graphicData uri="http://schemas.openxmlformats.org/drawingml/2006/picture">
+                <pic:pic xmlns:pic="http://schemas.openxmlformats.org/drawingml/2006/picture">
+                  <pic:nvPicPr>
+                    <pic:cNvPr id="4" name="elefante2.png"/>
+                    <pic:cNvPicPr/>
+                  </pic:nvPicPr>
+                  <pic:blipFill>
+                    <a:blip r:embed="rId11" cstate="print">
+                      <a:extLst>
+                        <a:ext uri="{28A0092B-C50C-407E-A947-70E740481C1C}">
+                          <a14:useLocalDpi xmlns:a14="http://schemas.microsoft.com/office/drawing/2010/main" val="0"/>
+                        </a:ext>
+                      </a:extLst>
+                    </a:blip>
+                    <a:stretch>
+                      <a:fillRect/>
+                    </a:stretch>
+                  </pic:blipFill>
+                  <pic:spPr>
+                    <a:xfrm>
+                      <a:off x="0" y="0"/>
+                      <a:ext cx="876720" cy="863232"/>
                     </a:xfrm>
                     <a:prstGeom prst="rect">
                       <a:avLst/>
@@ -971,7 +1073,7 @@
                           <pic:cNvPicPr/>
                         </pic:nvPicPr>
                         <pic:blipFill>
-                          <a:blip r:embed="rId10"/>
+                          <a:blip r:embed="rId12"/>
                           <a:stretch>
                             <a:fillRect/>
                           </a:stretch>
@@ -1093,7 +1195,7 @@
                           <pic:cNvPicPr/>
                         </pic:nvPicPr>
                         <pic:blipFill>
-                          <a:blip r:embed="rId11"/>
+                          <a:blip r:embed="rId13"/>
                           <a:stretch>
                             <a:fillRect/>
                           </a:stretch>
@@ -1177,12 +1279,14 @@
             <w:r>
               <w:t>#</w:t>
             </w:r>
+            <w:bookmarkStart w:id="0" w:name="_GoBack"/>
             <w:r>
               <w:t>7d6AA</w:t>
             </w:r>
             <w:r>
               <w:t>6</w:t>
             </w:r>
+            <w:bookmarkEnd w:id="0"/>
           </w:p>
           <w:p>
             <w:pPr>
@@ -1224,7 +1328,7 @@
                           <pic:cNvPicPr/>
                         </pic:nvPicPr>
                         <pic:blipFill>
-                          <a:blip r:embed="rId12"/>
+                          <a:blip r:embed="rId14"/>
                           <a:stretch>
                             <a:fillRect/>
                           </a:stretch>
@@ -1273,16 +1377,7 @@
               <w:t>Negro:</w:t>
             </w:r>
           </w:p>
-          <w:p>
-            <w:pPr>
-              <w:jc w:val="center"/>
-            </w:pPr>
-          </w:p>
-          <w:p>
-            <w:pPr>
-              <w:jc w:val="center"/>
-            </w:pPr>
-          </w:p>
+          <w:p/>
         </w:tc>
         <w:tc>
           <w:tcPr>
@@ -1306,16 +1401,7 @@
               <w:t>#000000</w:t>
             </w:r>
           </w:p>
-          <w:p>
-            <w:pPr>
-              <w:jc w:val="center"/>
-            </w:pPr>
-          </w:p>
-          <w:p>
-            <w:pPr>
-              <w:jc w:val="center"/>
-            </w:pPr>
-          </w:p>
+          <w:p/>
         </w:tc>
         <w:tc>
           <w:tcPr>
@@ -1346,7 +1432,7 @@
                           <pic:cNvPicPr/>
                         </pic:nvPicPr>
                         <pic:blipFill>
-                          <a:blip r:embed="rId13"/>
+                          <a:blip r:embed="rId15"/>
                           <a:stretch>
                             <a:fillRect/>
                           </a:stretch>
@@ -1372,15 +1458,23 @@
     </w:tbl>
     <w:p>
       <w:pPr>
-        <w:tabs>
-          <w:tab w:val="left" w:pos="5656"/>
-        </w:tabs>
-        <w:jc w:val="both"/>
         <w:rPr>
-          <w:noProof/>
-          <w:lang w:eastAsia="es-ES"/>
+          <w:b/>
         </w:rPr>
       </w:pPr>
+    </w:p>
+    <w:p>
+      <w:pPr>
+        <w:rPr>
+          <w:b/>
+        </w:rPr>
+      </w:pPr>
+      <w:r>
+        <w:rPr>
+          <w:b/>
+        </w:rPr>
+        <w:t>Fuentes</w:t>
+      </w:r>
     </w:p>
     <w:p>
       <w:r>
@@ -1408,7 +1502,7 @@
         <w:drawing>
           <wp:inline distT="0" distB="0" distL="0" distR="0" wp14:anchorId="4848C49F" wp14:editId="2AABEB6B">
             <wp:extent cx="2113471" cy="923774"/>
-            <wp:effectExtent l="0" t="0" r="1270" b="0"/>
+            <wp:effectExtent l="95250" t="76200" r="96520" b="67310"/>
             <wp:docPr id="10" name="Imagen 10"/>
             <wp:cNvGraphicFramePr>
               <a:graphicFrameLocks xmlns:a="http://schemas.openxmlformats.org/drawingml/2006/main" noChangeAspect="1"/>
@@ -1421,7 +1515,7 @@
                     <pic:cNvPicPr/>
                   </pic:nvPicPr>
                   <pic:blipFill>
-                    <a:blip r:embed="rId14" cstate="print">
+                    <a:blip r:embed="rId16" cstate="print">
                       <a:extLst>
                         <a:ext uri="{28A0092B-C50C-407E-A947-70E740481C1C}">
                           <a14:useLocalDpi xmlns:a14="http://schemas.microsoft.com/office/drawing/2010/main" val="0"/>
@@ -1440,6 +1534,13 @@
                     <a:prstGeom prst="rect">
                       <a:avLst/>
                     </a:prstGeom>
+                    <a:effectLst>
+                      <a:outerShdw blurRad="63500" sx="102000" sy="102000" algn="ctr" rotWithShape="0">
+                        <a:prstClr val="black">
+                          <a:alpha val="40000"/>
+                        </a:prstClr>
+                      </a:outerShdw>
+                    </a:effectLst>
                   </pic:spPr>
                 </pic:pic>
               </a:graphicData>
@@ -1447,8 +1548,6 @@
           </wp:inline>
         </w:drawing>
       </w:r>
-      <w:bookmarkStart w:id="0" w:name="_GoBack"/>
-      <w:bookmarkEnd w:id="0"/>
     </w:p>
     <w:p>
       <w:pPr>
@@ -1458,10 +1557,8 @@
         <w:jc w:val="both"/>
       </w:pPr>
       <w:r>
-        <w:lastRenderedPageBreak/>
         <w:t xml:space="preserve">Fuente: </w:t>
       </w:r>
-      <w:proofErr w:type="spellStart"/>
       <w:r>
         <w:rPr>
           <w:noProof/>
@@ -1470,11 +1567,7 @@
         <w:t>V</w:t>
       </w:r>
       <w:r>
-        <w:t>erdana</w:t>
-      </w:r>
-      <w:proofErr w:type="spellEnd"/>
-      <w:r>
-        <w:t xml:space="preserve"> </w:t>
+        <w:t xml:space="preserve">erdana </w:t>
       </w:r>
       <w:r>
         <w:t>para cuerpo</w:t>
@@ -1488,13 +1581,7 @@
         <w:tabs>
           <w:tab w:val="left" w:pos="5656"/>
         </w:tabs>
-        <w:spacing w:after="0"/>
         <w:jc w:val="center"/>
-        <w:rPr>
-          <w:rFonts w:ascii="Verdana" w:hAnsi="Verdana"/>
-          <w:sz w:val="36"/>
-          <w:szCs w:val="36"/>
-        </w:rPr>
       </w:pPr>
       <w:r>
         <w:rPr>
@@ -1502,9 +1589,9 @@
           <w:lang w:eastAsia="es-ES"/>
         </w:rPr>
         <w:drawing>
-          <wp:inline distT="0" distB="0" distL="0" distR="0" wp14:anchorId="32E3CDAF" wp14:editId="124EA68E">
+          <wp:inline distT="0" distB="0" distL="0" distR="0" wp14:anchorId="2C586CCE" wp14:editId="5752F546">
             <wp:extent cx="1828800" cy="1019908"/>
-            <wp:effectExtent l="0" t="0" r="0" b="8890"/>
+            <wp:effectExtent l="95250" t="76200" r="76200" b="85090"/>
             <wp:docPr id="3" name="Imagen 3"/>
             <wp:cNvGraphicFramePr>
               <a:graphicFrameLocks xmlns:a="http://schemas.openxmlformats.org/drawingml/2006/main" noChangeAspect="1"/>
@@ -1517,7 +1604,7 @@
                     <pic:cNvPicPr/>
                   </pic:nvPicPr>
                   <pic:blipFill>
-                    <a:blip r:embed="rId15"/>
+                    <a:blip r:embed="rId17"/>
                     <a:stretch>
                       <a:fillRect/>
                     </a:stretch>
@@ -1530,6 +1617,13 @@
                     <a:prstGeom prst="rect">
                       <a:avLst/>
                     </a:prstGeom>
+                    <a:effectLst>
+                      <a:outerShdw blurRad="63500" sx="102000" sy="102000" algn="ctr" rotWithShape="0">
+                        <a:prstClr val="black">
+                          <a:alpha val="40000"/>
+                        </a:prstClr>
+                      </a:outerShdw>
+                    </a:effectLst>
                   </pic:spPr>
                 </pic:pic>
               </a:graphicData>
@@ -1543,13 +1637,29 @@
         <w:tabs>
           <w:tab w:val="left" w:pos="5656"/>
         </w:tabs>
-        <w:spacing w:after="0"/>
-        <w:jc w:val="center"/>
         <w:rPr>
-          <w:rFonts w:ascii="Verdana" w:hAnsi="Verdana"/>
-          <w:sz w:val="36"/>
-          <w:szCs w:val="36"/>
+          <w:b/>
         </w:rPr>
+      </w:pPr>
+      <w:r>
+        <w:rPr>
+          <w:b/>
+        </w:rPr>
+        <w:t>Componentes</w:t>
+      </w:r>
+    </w:p>
+    <w:p>
+      <w:pPr>
+        <w:tabs>
+          <w:tab w:val="left" w:pos="5656"/>
+        </w:tabs>
+      </w:pPr>
+    </w:p>
+    <w:p>
+      <w:pPr>
+        <w:tabs>
+          <w:tab w:val="left" w:pos="5656"/>
+        </w:tabs>
       </w:pPr>
     </w:p>
     <w:sectPr>
@@ -2007,6 +2117,11 @@
   <w:style w:type="paragraph" w:default="1" w:styleId="Normal">
     <w:name w:val="Normal"/>
     <w:qFormat/>
+    <w:rsid w:val="00006DE6"/>
+    <w:rPr>
+      <w:rFonts w:ascii="Verdana" w:hAnsi="Verdana"/>
+      <w:sz w:val="18"/>
+    </w:rPr>
   </w:style>
   <w:style w:type="paragraph" w:styleId="Ttulo1">
     <w:name w:val="heading 1"/>
@@ -2480,7 +2595,7 @@
 </file>
 
 <file path=customXml/itemProps2.xml><?xml version="1.0" encoding="utf-8"?>
-<ds:datastoreItem xmlns:ds="http://schemas.openxmlformats.org/officeDocument/2006/customXml" ds:itemID="{8C3B2370-3932-4741-81D0-27B7716E0D19}">
+<ds:datastoreItem xmlns:ds="http://schemas.openxmlformats.org/officeDocument/2006/customXml" ds:itemID="{5838C2A0-ABB5-437C-870F-84750F17D09A}">
   <ds:schemaRefs>
     <ds:schemaRef ds:uri="http://schemas.openxmlformats.org/officeDocument/2006/bibliography"/>
   </ds:schemaRefs>

</xml_diff>

<commit_message>
add bloque d texto y cambios
</commit_message>
<xml_diff>
--- a/T1/Domo Systems co/Diseño.docx
+++ b/T1/Domo Systems co/Diseño.docx
@@ -16,7 +16,7 @@
           <w:r>
             <w:rPr>
               <w:noProof/>
-              <w:lang w:eastAsia="es-ES"/>
+              <w:lang w:val="ca-ES" w:eastAsia="ca-ES"/>
             </w:rPr>
             <mc:AlternateContent>
               <mc:Choice Requires="wpg">
@@ -434,7 +434,7 @@
           <w:r>
             <w:rPr>
               <w:noProof/>
-              <w:lang w:eastAsia="es-ES"/>
+              <w:lang w:val="ca-ES" w:eastAsia="ca-ES"/>
             </w:rPr>
             <mc:AlternateContent>
               <mc:Choice Requires="wps">
@@ -596,7 +596,7 @@
           <w:r>
             <w:rPr>
               <w:noProof/>
-              <w:lang w:eastAsia="es-ES"/>
+              <w:lang w:val="ca-ES" w:eastAsia="ca-ES"/>
             </w:rPr>
             <w:drawing>
               <wp:anchor distT="0" distB="0" distL="114300" distR="114300" simplePos="0" relativeHeight="251663360" behindDoc="1" locked="0" layoutInCell="1" allowOverlap="1">
@@ -714,7 +714,7 @@
       <w:r>
         <w:rPr>
           <w:noProof/>
-          <w:lang w:eastAsia="es-ES"/>
+          <w:lang w:val="ca-ES" w:eastAsia="ca-ES"/>
         </w:rPr>
         <w:drawing>
           <wp:inline distT="0" distB="0" distL="0" distR="0" wp14:anchorId="78A5CECD" wp14:editId="20F3DE19">
@@ -774,7 +774,7 @@
       <w:r>
         <w:rPr>
           <w:noProof/>
-          <w:lang w:eastAsia="es-ES"/>
+          <w:lang w:val="ca-ES" w:eastAsia="ca-ES"/>
         </w:rPr>
         <w:drawing>
           <wp:inline distT="0" distB="0" distL="0" distR="0" wp14:anchorId="109AEFB7" wp14:editId="22EAFBCD">
@@ -825,7 +825,7 @@
       <w:r>
         <w:rPr>
           <w:noProof/>
-          <w:lang w:eastAsia="es-ES"/>
+          <w:lang w:val="ca-ES" w:eastAsia="ca-ES"/>
         </w:rPr>
         <w:drawing>
           <wp:inline distT="0" distB="0" distL="0" distR="0" wp14:anchorId="71F3A4C7" wp14:editId="2B056466">
@@ -883,11 +883,10 @@
       <w:pPr>
         <w:jc w:val="center"/>
       </w:pPr>
-      <w:bookmarkStart w:id="0" w:name="_GoBack"/>
       <w:r>
         <w:rPr>
           <w:noProof/>
-          <w:lang w:eastAsia="es-ES"/>
+          <w:lang w:val="ca-ES" w:eastAsia="ca-ES"/>
         </w:rPr>
         <w:drawing>
           <wp:inline distT="0" distB="0" distL="0" distR="0" wp14:anchorId="54BFFD66" wp14:editId="3440029E">
@@ -925,7 +924,6 @@
           </wp:inline>
         </w:drawing>
       </w:r>
-      <w:bookmarkEnd w:id="0"/>
     </w:p>
     <w:p>
       <w:pPr>
@@ -970,7 +968,7 @@
       <w:r>
         <w:rPr>
           <w:noProof/>
-          <w:lang w:eastAsia="es-ES"/>
+          <w:lang w:val="ca-ES" w:eastAsia="ca-ES"/>
         </w:rPr>
         <w:drawing>
           <wp:anchor distT="0" distB="0" distL="114300" distR="114300" simplePos="0" relativeHeight="251664384" behindDoc="1" locked="0" layoutInCell="1" allowOverlap="1" wp14:anchorId="2847BD6D" wp14:editId="633AD60A">
@@ -1047,7 +1045,7 @@
       <w:r>
         <w:rPr>
           <w:noProof/>
-          <w:lang w:eastAsia="es-ES"/>
+          <w:lang w:val="ca-ES" w:eastAsia="ca-ES"/>
         </w:rPr>
         <w:drawing>
           <wp:inline distT="0" distB="0" distL="0" distR="0" wp14:anchorId="5C306DCC" wp14:editId="48F10B18">
@@ -1228,7 +1226,7 @@
             <w:r>
               <w:rPr>
                 <w:noProof/>
-                <w:lang w:eastAsia="es-ES"/>
+                <w:lang w:val="ca-ES" w:eastAsia="ca-ES"/>
               </w:rPr>
               <w:drawing>
                 <wp:inline distT="0" distB="0" distL="0" distR="0" wp14:anchorId="27E58610" wp14:editId="2B54CDE2">
@@ -1350,7 +1348,7 @@
             <w:r>
               <w:rPr>
                 <w:noProof/>
-                <w:lang w:eastAsia="es-ES"/>
+                <w:lang w:val="ca-ES" w:eastAsia="ca-ES"/>
               </w:rPr>
               <w:drawing>
                 <wp:inline distT="0" distB="0" distL="0" distR="0" wp14:anchorId="6F6B282C" wp14:editId="7CF10E5A">
@@ -1481,7 +1479,7 @@
             <w:r>
               <w:rPr>
                 <w:noProof/>
-                <w:lang w:eastAsia="es-ES"/>
+                <w:lang w:val="ca-ES" w:eastAsia="ca-ES"/>
               </w:rPr>
               <w:drawing>
                 <wp:inline distT="0" distB="0" distL="0" distR="0" wp14:anchorId="0E5C7520" wp14:editId="74C7A7E8">
@@ -1585,7 +1583,7 @@
             <w:r>
               <w:rPr>
                 <w:noProof/>
-                <w:lang w:eastAsia="es-ES"/>
+                <w:lang w:val="ca-ES" w:eastAsia="ca-ES"/>
               </w:rPr>
               <w:drawing>
                 <wp:inline distT="0" distB="0" distL="0" distR="0" wp14:anchorId="4CEF160A" wp14:editId="0B2D6629">
@@ -1668,7 +1666,7 @@
       <w:r>
         <w:rPr>
           <w:noProof/>
-          <w:lang w:eastAsia="es-ES"/>
+          <w:lang w:val="ca-ES" w:eastAsia="ca-ES"/>
         </w:rPr>
         <w:drawing>
           <wp:inline distT="0" distB="0" distL="0" distR="0" wp14:anchorId="4848C49F" wp14:editId="2AABEB6B">
@@ -1757,7 +1755,7 @@
       <w:r>
         <w:rPr>
           <w:noProof/>
-          <w:lang w:eastAsia="es-ES"/>
+          <w:lang w:val="ca-ES" w:eastAsia="ca-ES"/>
         </w:rPr>
         <w:drawing>
           <wp:inline distT="0" distB="0" distL="0" distR="0" wp14:anchorId="2C586CCE" wp14:editId="5752F546">
@@ -1829,13 +1827,13 @@
       <w:r>
         <w:rPr>
           <w:noProof/>
-          <w:lang w:eastAsia="es-ES"/>
+          <w:lang w:val="ca-ES" w:eastAsia="ca-ES"/>
         </w:rPr>
         <w:drawing>
-          <wp:inline distT="0" distB="0" distL="0" distR="0" wp14:anchorId="021FC4B0" wp14:editId="215DACD2">
-            <wp:extent cx="1669965" cy="2885704"/>
-            <wp:effectExtent l="0" t="0" r="6985" b="0"/>
-            <wp:docPr id="13" name="Imagen 13"/>
+          <wp:inline distT="0" distB="0" distL="0" distR="0" wp14:anchorId="7AE5BE7D" wp14:editId="22DFAF60">
+            <wp:extent cx="2015836" cy="3632936"/>
+            <wp:effectExtent l="0" t="0" r="3810" b="5715"/>
+            <wp:docPr id="14" name="Imagen 14"/>
             <wp:cNvGraphicFramePr>
               <a:graphicFrameLocks xmlns:a="http://schemas.openxmlformats.org/drawingml/2006/main" noChangeAspect="1"/>
             </wp:cNvGraphicFramePr>
@@ -1855,7 +1853,7 @@
                   <pic:spPr>
                     <a:xfrm>
                       <a:off x="0" y="0"/>
-                      <a:ext cx="1744496" cy="3014493"/>
+                      <a:ext cx="2033363" cy="3664523"/>
                     </a:xfrm>
                     <a:prstGeom prst="rect">
                       <a:avLst/>
@@ -1867,6 +1865,8 @@
           </wp:inline>
         </w:drawing>
       </w:r>
+      <w:bookmarkStart w:id="0" w:name="_GoBack"/>
+      <w:bookmarkEnd w:id="0"/>
     </w:p>
     <w:p>
       <w:pPr>
@@ -2815,7 +2815,7 @@
 </file>
 
 <file path=customXml/itemProps2.xml><?xml version="1.0" encoding="utf-8"?>
-<ds:datastoreItem xmlns:ds="http://schemas.openxmlformats.org/officeDocument/2006/customXml" ds:itemID="{32F8C8DD-7DAC-4697-AC7C-E1BD960DC77B}">
+<ds:datastoreItem xmlns:ds="http://schemas.openxmlformats.org/officeDocument/2006/customXml" ds:itemID="{B80879D0-8D05-4E0E-BCBF-5D6B56AA0F0D}">
   <ds:schemaRefs>
     <ds:schemaRef ds:uri="http://schemas.openxmlformats.org/officeDocument/2006/bibliography"/>
   </ds:schemaRefs>

</xml_diff>

<commit_message>
add acabar pagina de contacto
</commit_message>
<xml_diff>
--- a/T1/Domo Systems co/Diseño.docx
+++ b/T1/Domo Systems co/Diseño.docx
@@ -778,8 +778,8 @@
         </w:rPr>
         <w:drawing>
           <wp:inline distT="0" distB="0" distL="0" distR="0" wp14:anchorId="109AEFB7" wp14:editId="22EAFBCD">
-            <wp:extent cx="3327400" cy="1816688"/>
-            <wp:effectExtent l="0" t="0" r="6350" b="0"/>
+            <wp:extent cx="3501839" cy="1911928"/>
+            <wp:effectExtent l="0" t="0" r="3810" b="0"/>
             <wp:docPr id="12" name="Imagen 12"/>
             <wp:cNvGraphicFramePr>
               <a:graphicFrameLocks xmlns:a="http://schemas.openxmlformats.org/drawingml/2006/main" noChangeAspect="1"/>
@@ -800,7 +800,7 @@
                   <pic:spPr>
                     <a:xfrm>
                       <a:off x="0" y="0"/>
-                      <a:ext cx="3339195" cy="1823128"/>
+                      <a:ext cx="3521679" cy="1922760"/>
                     </a:xfrm>
                     <a:prstGeom prst="rect">
                       <a:avLst/>
@@ -817,6 +817,9 @@
       <w:r>
         <w:t>Página de información</w:t>
       </w:r>
+      <w:r>
+        <w:t>:</w:t>
+      </w:r>
     </w:p>
     <w:p>
       <w:pPr>
@@ -828,10 +831,10 @@
           <w:lang w:val="ca-ES" w:eastAsia="ca-ES"/>
         </w:rPr>
         <w:drawing>
-          <wp:inline distT="0" distB="0" distL="0" distR="0" wp14:anchorId="71F3A4C7" wp14:editId="2B056466">
-            <wp:extent cx="3812977" cy="2115879"/>
+          <wp:inline distT="0" distB="0" distL="0" distR="0" wp14:anchorId="4388BC0D" wp14:editId="26F56BE7">
+            <wp:extent cx="3717928" cy="2230582"/>
             <wp:effectExtent l="0" t="0" r="0" b="0"/>
-            <wp:docPr id="2" name="Imagen 2"/>
+            <wp:docPr id="16" name="Imagen 16"/>
             <wp:cNvGraphicFramePr>
               <a:graphicFrameLocks xmlns:a="http://schemas.openxmlformats.org/drawingml/2006/main" noChangeAspect="1"/>
             </wp:cNvGraphicFramePr>
@@ -839,17 +842,11 @@
               <a:graphicData uri="http://schemas.openxmlformats.org/drawingml/2006/picture">
                 <pic:pic xmlns:pic="http://schemas.openxmlformats.org/drawingml/2006/picture">
                   <pic:nvPicPr>
-                    <pic:cNvPr id="2" name="Esqueleto.PNG"/>
+                    <pic:cNvPr id="1" name=""/>
                     <pic:cNvPicPr/>
                   </pic:nvPicPr>
                   <pic:blipFill>
-                    <a:blip r:embed="rId11">
-                      <a:extLst>
-                        <a:ext uri="{28A0092B-C50C-407E-A947-70E740481C1C}">
-                          <a14:useLocalDpi xmlns:a14="http://schemas.microsoft.com/office/drawing/2010/main" val="0"/>
-                        </a:ext>
-                      </a:extLst>
-                    </a:blip>
+                    <a:blip r:embed="rId11"/>
                     <a:stretch>
                       <a:fillRect/>
                     </a:stretch>
@@ -857,7 +854,7 @@
                   <pic:spPr>
                     <a:xfrm>
                       <a:off x="0" y="0"/>
-                      <a:ext cx="3933289" cy="2182642"/>
+                      <a:ext cx="3749005" cy="2249227"/>
                     </a:xfrm>
                     <a:prstGeom prst="rect">
                       <a:avLst/>
@@ -876,7 +873,7 @@
         <w:t>Página de contacto</w:t>
       </w:r>
       <w:r>
-        <w:t xml:space="preserve">: </w:t>
+        <w:t>:</w:t>
       </w:r>
     </w:p>
     <w:p>
@@ -889,10 +886,10 @@
           <w:lang w:val="ca-ES" w:eastAsia="ca-ES"/>
         </w:rPr>
         <w:drawing>
-          <wp:inline distT="0" distB="0" distL="0" distR="0" wp14:anchorId="54BFFD66" wp14:editId="3440029E">
-            <wp:extent cx="4712932" cy="2565400"/>
-            <wp:effectExtent l="0" t="0" r="0" b="6350"/>
-            <wp:docPr id="17" name="Imagen 17"/>
+          <wp:inline distT="0" distB="0" distL="0" distR="0" wp14:anchorId="17CE17DD" wp14:editId="0A51447B">
+            <wp:extent cx="3803073" cy="2061190"/>
+            <wp:effectExtent l="0" t="0" r="6985" b="0"/>
+            <wp:docPr id="13" name="Imagen 13"/>
             <wp:cNvGraphicFramePr>
               <a:graphicFrameLocks xmlns:a="http://schemas.openxmlformats.org/drawingml/2006/main" noChangeAspect="1"/>
             </wp:cNvGraphicFramePr>
@@ -912,7 +909,7 @@
                   <pic:spPr>
                     <a:xfrm>
                       <a:off x="0" y="0"/>
-                      <a:ext cx="4717705" cy="2567998"/>
+                      <a:ext cx="3816020" cy="2068207"/>
                     </a:xfrm>
                     <a:prstGeom prst="rect">
                       <a:avLst/>
@@ -927,16 +924,39 @@
     </w:p>
     <w:p>
       <w:pPr>
-        <w:jc w:val="center"/>
+        <w:jc w:val="both"/>
       </w:pPr>
     </w:p>
     <w:p>
-      <w:r>
-        <w:t>El menú se desplegará encima de nuestra página principal. Por eso, se demarca como zona oculta, será necesario clicar encima del Menu btn para desplegarlo.</w:t>
+      <w:pPr>
+        <w:jc w:val="both"/>
+      </w:pPr>
+      <w:r>
+        <w:t xml:space="preserve">El menú se desplegará encima de nuestra página </w:t>
+      </w:r>
+      <w:r>
+        <w:t>de información</w:t>
+      </w:r>
+      <w:r>
+        <w:t xml:space="preserve">. </w:t>
+      </w:r>
+      <w:r>
+        <w:t>S</w:t>
+      </w:r>
+      <w:r>
+        <w:t>erá nece</w:t>
+      </w:r>
+      <w:r>
+        <w:t>sario clicar en el botón del menú</w:t>
+      </w:r>
+      <w:r>
+        <w:t xml:space="preserve"> para desplegarlo.</w:t>
       </w:r>
       <w:r>
         <w:t xml:space="preserve"> El pie estará debajo del todo, pero se ha ajustado para que se pueda ver su esqueleto.</w:t>
       </w:r>
+      <w:bookmarkStart w:id="0" w:name="_GoBack"/>
+      <w:bookmarkEnd w:id="0"/>
     </w:p>
     <w:p>
       <w:pPr>
@@ -1647,6 +1667,7 @@
     </w:p>
     <w:p>
       <w:r>
+        <w:lastRenderedPageBreak/>
         <w:t>Fuente: LEMON MILK</w:t>
       </w:r>
       <w:r>
@@ -1865,8 +1886,6 @@
           </wp:inline>
         </w:drawing>
       </w:r>
-      <w:bookmarkStart w:id="0" w:name="_GoBack"/>
-      <w:bookmarkEnd w:id="0"/>
     </w:p>
     <w:p>
       <w:pPr>
@@ -2815,7 +2834,7 @@
 </file>
 
 <file path=customXml/itemProps2.xml><?xml version="1.0" encoding="utf-8"?>
-<ds:datastoreItem xmlns:ds="http://schemas.openxmlformats.org/officeDocument/2006/customXml" ds:itemID="{B80879D0-8D05-4E0E-BCBF-5D6B56AA0F0D}">
+<ds:datastoreItem xmlns:ds="http://schemas.openxmlformats.org/officeDocument/2006/customXml" ds:itemID="{E94A4158-0294-4426-ADAB-3B654A5D6A66}">
   <ds:schemaRefs>
     <ds:schemaRef ds:uri="http://schemas.openxmlformats.org/officeDocument/2006/bibliography"/>
   </ds:schemaRefs>

</xml_diff>